<commit_message>
Update Installation instructions so that petsc-3.21.tar.gz or earlier is used (petsc-3.22 does not work)
</commit_message>
<xml_diff>
--- a/docs/installation/Build-PETSc&Crunch-Linux&Mac.docx
+++ b/docs/installation/Build-PETSc&Crunch-Linux&Mac.docx
@@ -214,6 +214,7 @@
         <w:spacing w:after="120"/>
         <w:rPr>
           <w:b/>
+          <w:color w:val="FF0000"/>
         </w:rPr>
       </w:pPr>
       <w:r>
@@ -236,17 +237,108 @@
         </w:rPr>
         <w:t xml:space="preserve"> from GitHub</w:t>
       </w:r>
-    </w:p>
-    <w:p>
-      <w:pPr>
-        <w:spacing w:after="120"/>
-        <w:rPr>
-          <w:bCs/>
-        </w:rPr>
-      </w:pPr>
-      <w:r>
-        <w:rPr>
-          <w:bCs/>
+      <w:r>
+        <w:rPr>
+          <w:b/>
+        </w:rPr>
+        <w:t xml:space="preserve"> </w:t>
+      </w:r>
+      <w:r>
+        <w:rPr>
+          <w:b/>
+          <w:color w:val="FF0000"/>
+        </w:rPr>
+        <w:t>(ONLY ONCE WE FIX the ARGUMENTS IN Crunch)</w:t>
+      </w:r>
+    </w:p>
+    <w:p>
+      <w:pPr>
+        <w:spacing w:after="120"/>
+        <w:rPr>
+          <w:bCs/>
+        </w:rPr>
+      </w:pPr>
+      <w:r>
+        <w:rPr>
+          <w:bCs/>
+        </w:rPr>
+        <w:t xml:space="preserve">Petsc-3.22 does not work with </w:t>
+      </w:r>
+      <w:proofErr w:type="spellStart"/>
+      <w:r>
+        <w:rPr>
+          <w:bCs/>
+        </w:rPr>
+        <w:t>CrunchFlow</w:t>
+      </w:r>
+      <w:proofErr w:type="spellEnd"/>
+      <w:r>
+        <w:rPr>
+          <w:bCs/>
+        </w:rPr>
+        <w:t>.  We need to change the arguments in the Fortran calls.  For now, use petsc-3.21 or earlier:</w:t>
+      </w:r>
+    </w:p>
+    <w:p>
+      <w:pPr>
+        <w:spacing w:after="120"/>
+        <w:rPr>
+          <w:bCs/>
+        </w:rPr>
+      </w:pPr>
+      <w:hyperlink r:id="rId7" w:history="1">
+        <w:r>
+          <w:rPr>
+            <w:rStyle w:val="Hyperlink"/>
+            <w:bCs/>
+          </w:rPr>
+          <w:t>https://web.cels.anl.gov/projects/petsc/download/release-snapshots/petsc-3.21.tar.gz</w:t>
+        </w:r>
+      </w:hyperlink>
+    </w:p>
+    <w:p>
+      <w:pPr>
+        <w:spacing w:after="120"/>
+        <w:rPr>
+          <w:bCs/>
+          <w:color w:val="FF0000"/>
+        </w:rPr>
+      </w:pPr>
+      <w:r>
+        <w:rPr>
+          <w:bCs/>
+          <w:color w:val="FF0000"/>
+        </w:rPr>
+        <w:t>Later (once fixed), we will go back to these instructions:</w:t>
+      </w:r>
+    </w:p>
+    <w:p>
+      <w:pPr>
+        <w:spacing w:after="120"/>
+        <w:rPr>
+          <w:bCs/>
+        </w:rPr>
+      </w:pPr>
+      <w:r>
+        <w:rPr>
+          <w:bCs/>
+          <w:color w:val="FF0000"/>
+        </w:rPr>
+        <w:t>**********************************************************************</w:t>
+      </w:r>
+    </w:p>
+    <w:p>
+      <w:pPr>
+        <w:spacing w:after="120"/>
+        <w:rPr>
+          <w:bCs/>
+          <w:color w:val="FF0000"/>
+        </w:rPr>
+      </w:pPr>
+      <w:r>
+        <w:rPr>
+          <w:bCs/>
+          <w:color w:val="FF0000"/>
         </w:rPr>
         <w:t xml:space="preserve">Follow the instructions on the </w:t>
       </w:r>
@@ -254,6 +346,7 @@
       <w:r>
         <w:rPr>
           <w:bCs/>
+          <w:color w:val="FF0000"/>
         </w:rPr>
         <w:t>PETSc</w:t>
       </w:r>
@@ -261,6 +354,7 @@
       <w:r>
         <w:rPr>
           <w:bCs/>
+          <w:color w:val="FF0000"/>
         </w:rPr>
         <w:t xml:space="preserve"> web site:</w:t>
       </w:r>
@@ -271,11 +365,13 @@
         <w:ind w:firstLine="720"/>
         <w:rPr>
           <w:rStyle w:val="Hyperlink"/>
+          <w:color w:val="FF0000"/>
         </w:rPr>
       </w:pPr>
       <w:r>
         <w:rPr>
           <w:rStyle w:val="Hyperlink"/>
+          <w:color w:val="FF0000"/>
         </w:rPr>
         <w:t xml:space="preserve">git clone -b release https://gitlab.com/petsc/petsc.git </w:t>
       </w:r>
@@ -283,6 +379,7 @@
       <w:r>
         <w:rPr>
           <w:rStyle w:val="Hyperlink"/>
+          <w:color w:val="FF0000"/>
         </w:rPr>
         <w:t>petsc</w:t>
       </w:r>
@@ -294,30 +391,104 @@
         <w:ind w:firstLine="720"/>
         <w:rPr>
           <w:rStyle w:val="Hyperlink"/>
+          <w:color w:val="FF0000"/>
         </w:rPr>
       </w:pPr>
       <w:r>
         <w:rPr>
           <w:rStyle w:val="Hyperlink"/>
-        </w:rPr>
-        <w:t xml:space="preserve">git pull </w:t>
-      </w:r>
-      <w:r>
+          <w:color w:val="FF0000"/>
+        </w:rPr>
+        <w:t>git pull              # obtain new release fixes (since a prior clone or pull)</w:t>
+      </w:r>
+    </w:p>
+    <w:p>
+      <w:pPr>
+        <w:spacing w:after="120"/>
         <w:rPr>
           <w:rStyle w:val="Hyperlink"/>
-        </w:rPr>
-        <w:t xml:space="preserve">             </w:t>
-      </w:r>
+          <w:color w:val="FF0000"/>
+          <w:u w:val="none"/>
+        </w:rPr>
+      </w:pPr>
       <w:r>
         <w:rPr>
           <w:rStyle w:val="Hyperlink"/>
-        </w:rPr>
-        <w:t># obtain new release fixes (since a prior clone or pull)</w:t>
-      </w:r>
-    </w:p>
-    <w:p>
-      <w:pPr>
-        <w:spacing w:after="120"/>
+          <w:color w:val="FF0000"/>
+          <w:u w:val="none"/>
+        </w:rPr>
+        <w:t xml:space="preserve">or download the </w:t>
+      </w:r>
+      <w:proofErr w:type="spellStart"/>
+      <w:r>
+        <w:rPr>
+          <w:rStyle w:val="Hyperlink"/>
+          <w:color w:val="FF0000"/>
+          <w:u w:val="none"/>
+        </w:rPr>
+        <w:t>PETSc</w:t>
+      </w:r>
+      <w:proofErr w:type="spellEnd"/>
+      <w:r>
+        <w:rPr>
+          <w:rStyle w:val="Hyperlink"/>
+          <w:color w:val="FF0000"/>
+          <w:u w:val="none"/>
+        </w:rPr>
+        <w:t xml:space="preserve"> </w:t>
+      </w:r>
+      <w:proofErr w:type="spellStart"/>
+      <w:r>
+        <w:rPr>
+          <w:rStyle w:val="Hyperlink"/>
+          <w:color w:val="FF0000"/>
+          <w:u w:val="none"/>
+        </w:rPr>
+        <w:t>tarball</w:t>
+      </w:r>
+      <w:proofErr w:type="spellEnd"/>
+      <w:r>
+        <w:rPr>
+          <w:rStyle w:val="Hyperlink"/>
+          <w:color w:val="FF0000"/>
+          <w:u w:val="none"/>
+        </w:rPr>
+        <w:t xml:space="preserve"> and do </w:t>
+      </w:r>
+    </w:p>
+    <w:p>
+      <w:pPr>
+        <w:spacing w:after="120"/>
+        <w:ind w:firstLine="720"/>
+        <w:rPr>
+          <w:rStyle w:val="Hyperlink"/>
+          <w:color w:val="FF0000"/>
+          <w:u w:val="none"/>
+        </w:rPr>
+      </w:pPr>
+      <w:proofErr w:type="spellStart"/>
+      <w:r>
+        <w:rPr>
+          <w:rStyle w:val="Hyperlink"/>
+          <w:color w:val="FF0000"/>
+          <w:u w:val="none"/>
+        </w:rPr>
+        <w:t>gunzip</w:t>
+      </w:r>
+      <w:proofErr w:type="spellEnd"/>
+      <w:r>
+        <w:rPr>
+          <w:rStyle w:val="Hyperlink"/>
+          <w:color w:val="FF0000"/>
+          <w:u w:val="none"/>
+        </w:rPr>
+        <w:t xml:space="preserve"> petsc.tar.gz</w:t>
+      </w:r>
+    </w:p>
+    <w:p>
+      <w:pPr>
+        <w:spacing w:after="120"/>
+        <w:ind w:firstLine="720"/>
         <w:rPr>
           <w:rStyle w:val="Hyperlink"/>
           <w:color w:val="000000" w:themeColor="text1"/>
@@ -327,112 +498,45 @@
       <w:r>
         <w:rPr>
           <w:rStyle w:val="Hyperlink"/>
-          <w:color w:val="000000" w:themeColor="text1"/>
+          <w:color w:val="FF0000"/>
           <w:u w:val="none"/>
         </w:rPr>
-        <w:t xml:space="preserve">or download the </w:t>
-      </w:r>
-      <w:proofErr w:type="spellStart"/>
-      <w:r>
+        <w:t xml:space="preserve">tar </w:t>
+      </w:r>
+      <w:proofErr w:type="spellStart"/>
+      <w:r>
+        <w:rPr>
+          <w:rStyle w:val="Hyperlink"/>
+          <w:color w:val="FF0000"/>
+          <w:u w:val="none"/>
+        </w:rPr>
+        <w:t>xvf</w:t>
+      </w:r>
+      <w:proofErr w:type="spellEnd"/>
+      <w:r>
+        <w:rPr>
+          <w:rStyle w:val="Hyperlink"/>
+          <w:color w:val="FF0000"/>
+          <w:u w:val="none"/>
+        </w:rPr>
+        <w:t xml:space="preserve"> petsc.tar </w:t>
+      </w:r>
+    </w:p>
+    <w:p>
+      <w:pPr>
+        <w:spacing w:after="120"/>
         <w:rPr>
           <w:rStyle w:val="Hyperlink"/>
           <w:color w:val="000000" w:themeColor="text1"/>
           <w:u w:val="none"/>
         </w:rPr>
-        <w:t>PETSc</w:t>
-      </w:r>
-      <w:proofErr w:type="spellEnd"/>
-      <w:r>
-        <w:rPr>
-          <w:rStyle w:val="Hyperlink"/>
-          <w:color w:val="000000" w:themeColor="text1"/>
-          <w:u w:val="none"/>
-        </w:rPr>
-        <w:t xml:space="preserve"> </w:t>
-      </w:r>
-      <w:proofErr w:type="spellStart"/>
-      <w:r>
-        <w:rPr>
-          <w:rStyle w:val="Hyperlink"/>
-          <w:color w:val="000000" w:themeColor="text1"/>
-          <w:u w:val="none"/>
-        </w:rPr>
-        <w:t>tarball</w:t>
-      </w:r>
-      <w:proofErr w:type="spellEnd"/>
-      <w:r>
-        <w:rPr>
-          <w:rStyle w:val="Hyperlink"/>
-          <w:color w:val="000000" w:themeColor="text1"/>
-          <w:u w:val="none"/>
-        </w:rPr>
-        <w:t xml:space="preserve"> and do </w:t>
-      </w:r>
-    </w:p>
-    <w:p>
-      <w:pPr>
-        <w:spacing w:after="120"/>
-        <w:ind w:firstLine="720"/>
-        <w:rPr>
-          <w:rStyle w:val="Hyperlink"/>
-          <w:color w:val="000000" w:themeColor="text1"/>
-          <w:u w:val="none"/>
-        </w:rPr>
-      </w:pPr>
-      <w:proofErr w:type="spellStart"/>
-      <w:r>
-        <w:rPr>
-          <w:rStyle w:val="Hyperlink"/>
-          <w:color w:val="000000" w:themeColor="text1"/>
-          <w:u w:val="none"/>
-        </w:rPr>
-        <w:t>gunzip</w:t>
-      </w:r>
-      <w:proofErr w:type="spellEnd"/>
-      <w:r>
-        <w:rPr>
-          <w:rStyle w:val="Hyperlink"/>
-          <w:color w:val="000000" w:themeColor="text1"/>
-          <w:u w:val="none"/>
-        </w:rPr>
-        <w:t xml:space="preserve"> petsc.tar.gz</w:t>
-      </w:r>
-    </w:p>
-    <w:p>
-      <w:pPr>
-        <w:spacing w:after="120"/>
-        <w:ind w:firstLine="720"/>
-        <w:rPr>
-          <w:rStyle w:val="Hyperlink"/>
-          <w:color w:val="000000" w:themeColor="text1"/>
-          <w:u w:val="none"/>
-        </w:rPr>
-      </w:pPr>
-      <w:r>
-        <w:rPr>
-          <w:rStyle w:val="Hyperlink"/>
-          <w:color w:val="000000" w:themeColor="text1"/>
-          <w:u w:val="none"/>
-        </w:rPr>
-        <w:t xml:space="preserve">tar </w:t>
-      </w:r>
-      <w:proofErr w:type="spellStart"/>
-      <w:r>
-        <w:rPr>
-          <w:rStyle w:val="Hyperlink"/>
-          <w:color w:val="000000" w:themeColor="text1"/>
-          <w:u w:val="none"/>
-        </w:rPr>
-        <w:t>xvf</w:t>
-      </w:r>
-      <w:proofErr w:type="spellEnd"/>
-      <w:r>
-        <w:rPr>
-          <w:rStyle w:val="Hyperlink"/>
-          <w:color w:val="000000" w:themeColor="text1"/>
-          <w:u w:val="none"/>
-        </w:rPr>
-        <w:t xml:space="preserve"> petsc.tar </w:t>
+      </w:pPr>
+      <w:r>
+        <w:rPr>
+          <w:bCs/>
+          <w:color w:val="FF0000"/>
+        </w:rPr>
+        <w:t>**********************************************************************</w:t>
       </w:r>
     </w:p>
     <w:p>
@@ -657,6 +761,7 @@
         <w:rPr>
           <w:bCs/>
         </w:rPr>
+        <w:lastRenderedPageBreak/>
         <w:t xml:space="preserve">If your Mac already has </w:t>
       </w:r>
       <w:proofErr w:type="spellStart"/>
@@ -767,7 +872,7 @@
           <w:bCs/>
         </w:rPr>
       </w:pPr>
-      <w:hyperlink r:id="rId7" w:history="1">
+      <w:hyperlink r:id="rId8" w:history="1">
         <w:r>
           <w:rPr>
             <w:rStyle w:val="Hyperlink"/>
@@ -826,7 +931,6 @@
         <w:rPr>
           <w:bCs/>
         </w:rPr>
-        <w:lastRenderedPageBreak/>
         <w:t xml:space="preserve">which </w:t>
       </w:r>
       <w:proofErr w:type="spellStart"/>
@@ -1420,6 +1524,7 @@
           <w:b/>
           <w:color w:val="4472C4" w:themeColor="accent1"/>
         </w:rPr>
+        <w:lastRenderedPageBreak/>
         <w:t>++++++++</w:t>
       </w:r>
       <w:r>
@@ -1482,23 +1587,67 @@
       </w:r>
       <w:proofErr w:type="spellEnd"/>
       <w:r>
-        <w:t xml:space="preserve"> executable around on your Mac or Linux workstation, </w:t>
+        <w:t xml:space="preserve"> executable around on your Mac or Linux workstation, you can add the path for the </w:t>
+      </w:r>
+      <w:proofErr w:type="spellStart"/>
+      <w:r>
+        <w:t>CrunchTope</w:t>
+      </w:r>
+      <w:proofErr w:type="spellEnd"/>
+      <w:r>
+        <w:t xml:space="preserve"> executable to your Bash profile.</w:t>
+      </w:r>
+    </w:p>
+    <w:p>
+      <w:pPr>
+        <w:spacing w:after="120"/>
+        <w:ind w:firstLine="720"/>
+      </w:pPr>
+      <w:r>
+        <w:t>$ nano ~</w:t>
       </w:r>
       <w:proofErr w:type="gramStart"/>
       <w:r>
-        <w:t>you</w:t>
-      </w:r>
+        <w:t>/.</w:t>
+      </w:r>
+      <w:proofErr w:type="spellStart"/>
+      <w:r>
+        <w:t>bashrc</w:t>
+      </w:r>
+      <w:proofErr w:type="spellEnd"/>
       <w:proofErr w:type="gramEnd"/>
-      <w:r>
-        <w:t xml:space="preserve"> can add the path for the </w:t>
-      </w:r>
-      <w:proofErr w:type="spellStart"/>
-      <w:r>
-        <w:t>CrunchTope</w:t>
-      </w:r>
-      <w:proofErr w:type="spellEnd"/>
-      <w:r>
-        <w:t xml:space="preserve"> executable to your Bash profile.</w:t>
+    </w:p>
+    <w:p>
+      <w:pPr>
+        <w:spacing w:after="120"/>
+      </w:pPr>
+      <w:r>
+        <w:t xml:space="preserve"># Add the following to the end of </w:t>
+      </w:r>
+      <w:proofErr w:type="gramStart"/>
+      <w:r>
+        <w:t>your .</w:t>
+      </w:r>
+      <w:proofErr w:type="spellStart"/>
+      <w:r>
+        <w:t>bashrc</w:t>
+      </w:r>
+      <w:proofErr w:type="spellEnd"/>
+      <w:proofErr w:type="gramEnd"/>
+      <w:r>
+        <w:t xml:space="preserve"> file while using nano</w:t>
+      </w:r>
+      <w:r>
+        <w:t xml:space="preserve"> </w:t>
+      </w:r>
+      <w:r>
+        <w:t>or your text editor of choice</w:t>
+      </w:r>
+      <w:r>
+        <w:t xml:space="preserve"> (e.g., vi)</w:t>
+      </w:r>
+      <w:r>
+        <w:t>:</w:t>
       </w:r>
     </w:p>
     <w:p>
@@ -1507,65 +1656,13 @@
         <w:ind w:firstLine="720"/>
       </w:pPr>
       <w:r>
-        <w:t>$ nano ~</w:t>
+        <w:t>export PATH="/home/$USER/</w:t>
       </w:r>
       <w:proofErr w:type="gramStart"/>
       <w:r>
-        <w:t>/.</w:t>
-      </w:r>
-      <w:proofErr w:type="spellStart"/>
-      <w:r>
-        <w:t>bashrc</w:t>
-      </w:r>
-      <w:proofErr w:type="spellEnd"/>
+        <w:t>bin:$</w:t>
+      </w:r>
       <w:proofErr w:type="gramEnd"/>
-    </w:p>
-    <w:p>
-      <w:pPr>
-        <w:spacing w:after="120"/>
-      </w:pPr>
-      <w:r>
-        <w:t xml:space="preserve"># Add the following to the end of </w:t>
-      </w:r>
-      <w:proofErr w:type="gramStart"/>
-      <w:r>
-        <w:t>your .</w:t>
-      </w:r>
-      <w:proofErr w:type="spellStart"/>
-      <w:r>
-        <w:t>bashrc</w:t>
-      </w:r>
-      <w:proofErr w:type="spellEnd"/>
-      <w:proofErr w:type="gramEnd"/>
-      <w:r>
-        <w:t xml:space="preserve"> file while using nano</w:t>
-      </w:r>
-      <w:r>
-        <w:t xml:space="preserve"> </w:t>
-      </w:r>
-      <w:r>
-        <w:t>or your text editor of choice</w:t>
-      </w:r>
-      <w:r>
-        <w:t xml:space="preserve"> (e.g., vi)</w:t>
-      </w:r>
-      <w:r>
-        <w:t>:</w:t>
-      </w:r>
-    </w:p>
-    <w:p>
-      <w:pPr>
-        <w:spacing w:after="120"/>
-        <w:ind w:firstLine="720"/>
-      </w:pPr>
-      <w:r>
-        <w:t>export PATH="/home/$USER/</w:t>
-      </w:r>
-      <w:proofErr w:type="gramStart"/>
-      <w:r>
-        <w:t>bin:$</w:t>
-      </w:r>
-      <w:proofErr w:type="gramEnd"/>
       <w:r>
         <w:t>PATH"</w:t>
       </w:r>
@@ -1575,7 +1672,6 @@
         <w:spacing w:after="120"/>
       </w:pPr>
       <w:r>
-        <w:lastRenderedPageBreak/>
         <w:t xml:space="preserve">or </w:t>
       </w:r>
     </w:p>
@@ -1898,7 +1994,7 @@
           <w:bCs/>
         </w:rPr>
       </w:pPr>
-      <w:hyperlink r:id="rId8" w:anchor="hpc-kit" w:history="1">
+      <w:hyperlink r:id="rId9" w:anchor="hpc-kit" w:history="1">
         <w:r>
           <w:rPr>
             <w:rStyle w:val="Hyperlink"/>
@@ -2004,7 +2100,7 @@
         </w:rPr>
         <w:t xml:space="preserve"> </w:t>
       </w:r>
-      <w:hyperlink r:id="rId9" w:history="1">
+      <w:hyperlink r:id="rId10" w:history="1">
         <w:r>
           <w:rPr>
             <w:rStyle w:val="Hyperlink"/>
@@ -2268,6 +2364,7 @@
         <w:ind w:firstLine="720"/>
       </w:pPr>
       <w:r>
+        <w:lastRenderedPageBreak/>
         <w:t>/opt/intel/oneapi/setvars.sh</w:t>
       </w:r>
     </w:p>
@@ -2408,75 +2505,1315 @@
         <w:rPr>
           <w:bCs/>
         </w:rPr>
+        <w:t xml:space="preserve">then run the Python configure script provided </w:t>
+      </w:r>
+      <w:r>
+        <w:rPr>
+          <w:bCs/>
+        </w:rPr>
+        <w:t xml:space="preserve">by </w:t>
+      </w:r>
+      <w:r>
+        <w:rPr>
+          <w:bCs/>
+        </w:rPr>
+        <w:t xml:space="preserve">the </w:t>
+      </w:r>
+      <w:proofErr w:type="spellStart"/>
+      <w:r>
+        <w:rPr>
+          <w:bCs/>
+        </w:rPr>
+        <w:t>PETSc</w:t>
+      </w:r>
+      <w:proofErr w:type="spellEnd"/>
+      <w:r>
+        <w:rPr>
+          <w:bCs/>
+        </w:rPr>
+        <w:t xml:space="preserve"> team</w:t>
+      </w:r>
+      <w:r>
+        <w:rPr>
+          <w:bCs/>
+        </w:rPr>
+        <w:t xml:space="preserve"> from within your “</w:t>
+      </w:r>
+      <w:proofErr w:type="spellStart"/>
+      <w:r>
+        <w:rPr>
+          <w:bCs/>
+        </w:rPr>
+        <w:t>petsc</w:t>
+      </w:r>
+      <w:proofErr w:type="spellEnd"/>
+      <w:r>
+        <w:rPr>
+          <w:bCs/>
+        </w:rPr>
+        <w:t>” directory (typically “/home/</w:t>
+      </w:r>
+      <w:proofErr w:type="spellStart"/>
+      <w:r>
+        <w:rPr>
+          <w:bCs/>
+        </w:rPr>
+        <w:t>YourName</w:t>
+      </w:r>
+      <w:proofErr w:type="spellEnd"/>
+      <w:r>
+        <w:rPr>
+          <w:bCs/>
+        </w:rPr>
+        <w:t>/</w:t>
+      </w:r>
+      <w:proofErr w:type="spellStart"/>
+      <w:r>
+        <w:rPr>
+          <w:bCs/>
+        </w:rPr>
+        <w:t>petsc</w:t>
+      </w:r>
+      <w:proofErr w:type="spellEnd"/>
+      <w:r>
+        <w:rPr>
+          <w:bCs/>
+        </w:rPr>
+        <w:t>”.</w:t>
+      </w:r>
+      <w:r>
+        <w:rPr>
+          <w:bCs/>
+        </w:rPr>
+        <w:t xml:space="preserve"> This command line will link the code the Math Kernel Library (MKL) from Intel, which is optimized for the Intel chip sets. </w:t>
+      </w:r>
+    </w:p>
+    <w:p>
+      <w:pPr>
+        <w:spacing w:after="120"/>
+        <w:rPr>
+          <w:bCs/>
+        </w:rPr>
+      </w:pPr>
+      <w:r>
+        <w:rPr>
+          <w:bCs/>
+        </w:rPr>
+        <w:t xml:space="preserve">For Intel </w:t>
+      </w:r>
+      <w:proofErr w:type="spellStart"/>
+      <w:r>
+        <w:rPr>
+          <w:bCs/>
+        </w:rPr>
+        <w:t>oneAPI</w:t>
+      </w:r>
+      <w:proofErr w:type="spellEnd"/>
+      <w:r>
+        <w:rPr>
+          <w:bCs/>
+        </w:rPr>
+        <w:t>, one can use either “</w:t>
+      </w:r>
+      <w:proofErr w:type="spellStart"/>
+      <w:r>
+        <w:rPr>
+          <w:bCs/>
+        </w:rPr>
+        <w:t>icc</w:t>
+      </w:r>
+      <w:proofErr w:type="spellEnd"/>
+      <w:r>
+        <w:rPr>
+          <w:bCs/>
+        </w:rPr>
+        <w:t>” and “</w:t>
+      </w:r>
+      <w:proofErr w:type="spellStart"/>
+      <w:r>
+        <w:rPr>
+          <w:bCs/>
+        </w:rPr>
+        <w:t>ifort</w:t>
+      </w:r>
+      <w:proofErr w:type="spellEnd"/>
+      <w:r>
+        <w:rPr>
+          <w:bCs/>
+        </w:rPr>
+        <w:t>”, or “</w:t>
+      </w:r>
+      <w:proofErr w:type="spellStart"/>
+      <w:r>
+        <w:rPr>
+          <w:bCs/>
+        </w:rPr>
+        <w:t>mpiicc</w:t>
+      </w:r>
+      <w:proofErr w:type="spellEnd"/>
+      <w:r>
+        <w:rPr>
+          <w:bCs/>
+        </w:rPr>
+        <w:t xml:space="preserve">” and “mpif90”.  </w:t>
+      </w:r>
+      <w:r>
+        <w:rPr>
+          <w:bCs/>
+        </w:rPr>
+        <w:t xml:space="preserve">To use the </w:t>
+      </w:r>
+      <w:r>
+        <w:rPr>
+          <w:bCs/>
+        </w:rPr>
+        <w:t>latest compilers (</w:t>
+      </w:r>
+      <w:proofErr w:type="spellStart"/>
+      <w:r>
+        <w:rPr>
+          <w:bCs/>
+        </w:rPr>
+        <w:t>icx</w:t>
+      </w:r>
+      <w:proofErr w:type="spellEnd"/>
+      <w:r>
+        <w:rPr>
+          <w:bCs/>
+        </w:rPr>
+        <w:t xml:space="preserve"> and </w:t>
+      </w:r>
+      <w:proofErr w:type="spellStart"/>
+      <w:r>
+        <w:rPr>
+          <w:bCs/>
+        </w:rPr>
+        <w:t>ifx</w:t>
+      </w:r>
+      <w:proofErr w:type="spellEnd"/>
+      <w:r>
+        <w:rPr>
+          <w:bCs/>
+        </w:rPr>
+        <w:t>), you need this command:</w:t>
+      </w:r>
+    </w:p>
+    <w:p>
+      <w:pPr>
+        <w:spacing w:after="120"/>
+        <w:ind w:firstLine="720"/>
+        <w:rPr>
+          <w:bCs/>
+        </w:rPr>
+      </w:pPr>
+      <w:r>
+        <w:rPr>
+          <w:bCs/>
+        </w:rPr>
+        <w:t>export I_MPI_CC=</w:t>
+      </w:r>
+      <w:proofErr w:type="spellStart"/>
+      <w:r>
+        <w:rPr>
+          <w:bCs/>
+        </w:rPr>
+        <w:t>icx</w:t>
+      </w:r>
+      <w:proofErr w:type="spellEnd"/>
+      <w:r>
+        <w:rPr>
+          <w:bCs/>
+        </w:rPr>
+        <w:t xml:space="preserve"> &amp;&amp; export I_MPI_CXX=</w:t>
+      </w:r>
+      <w:proofErr w:type="spellStart"/>
+      <w:r>
+        <w:rPr>
+          <w:bCs/>
+        </w:rPr>
+        <w:t>icpx</w:t>
+      </w:r>
+      <w:proofErr w:type="spellEnd"/>
+      <w:r>
+        <w:rPr>
+          <w:bCs/>
+        </w:rPr>
+        <w:t xml:space="preserve"> &amp;&amp; export I_MPI_F90=</w:t>
+      </w:r>
+      <w:proofErr w:type="spellStart"/>
+      <w:r>
+        <w:rPr>
+          <w:bCs/>
+        </w:rPr>
+        <w:t>ifx</w:t>
+      </w:r>
+      <w:proofErr w:type="spellEnd"/>
+    </w:p>
+    <w:p>
+      <w:pPr>
+        <w:spacing w:after="120"/>
+        <w:rPr>
+          <w:bCs/>
+        </w:rPr>
+      </w:pPr>
+      <w:r>
+        <w:rPr>
+          <w:bCs/>
+        </w:rPr>
+        <w:t xml:space="preserve">and then use the calls to </w:t>
+      </w:r>
+      <w:proofErr w:type="spellStart"/>
+      <w:r>
+        <w:rPr>
+          <w:bCs/>
+        </w:rPr>
+        <w:t>mpicc</w:t>
+      </w:r>
+      <w:proofErr w:type="spellEnd"/>
+      <w:r>
+        <w:rPr>
+          <w:bCs/>
+        </w:rPr>
+        <w:t xml:space="preserve"> and mpif90 (as below</w:t>
+      </w:r>
+      <w:proofErr w:type="gramStart"/>
+      <w:r>
+        <w:rPr>
+          <w:bCs/>
+        </w:rPr>
+        <w:t>).</w:t>
+      </w:r>
+      <w:r>
+        <w:rPr>
+          <w:bCs/>
+        </w:rPr>
+        <w:t>The</w:t>
+      </w:r>
+      <w:proofErr w:type="gramEnd"/>
+      <w:r>
+        <w:rPr>
+          <w:bCs/>
+        </w:rPr>
+        <w:t xml:space="preserve"> “</w:t>
+      </w:r>
+      <w:proofErr w:type="spellStart"/>
+      <w:r>
+        <w:rPr>
+          <w:bCs/>
+        </w:rPr>
+        <w:t>mpi</w:t>
+      </w:r>
+      <w:proofErr w:type="spellEnd"/>
+      <w:r>
+        <w:rPr>
+          <w:bCs/>
+        </w:rPr>
+        <w:t>” versions seem to produce faster executable, and can be used even with the single processor option (--with-</w:t>
+      </w:r>
+      <w:proofErr w:type="spellStart"/>
+      <w:r>
+        <w:rPr>
+          <w:bCs/>
+        </w:rPr>
+        <w:t>mpi</w:t>
+      </w:r>
+      <w:proofErr w:type="spellEnd"/>
+      <w:r>
+        <w:rPr>
+          <w:bCs/>
+        </w:rPr>
+        <w:t>=0) below</w:t>
+      </w:r>
+    </w:p>
+    <w:p>
+      <w:pPr>
+        <w:spacing w:after="120"/>
+        <w:rPr>
+          <w:b/>
+          <w:highlight w:val="yellow"/>
+          <w:u w:val="single"/>
+        </w:rPr>
+      </w:pPr>
+      <w:r>
+        <w:rPr>
+          <w:b/>
+          <w:highlight w:val="yellow"/>
+          <w:u w:val="single"/>
+        </w:rPr>
+        <w:t xml:space="preserve">Optimized Version using </w:t>
+      </w:r>
+      <w:proofErr w:type="spellStart"/>
+      <w:r>
+        <w:rPr>
+          <w:b/>
+          <w:highlight w:val="yellow"/>
+          <w:u w:val="single"/>
+        </w:rPr>
+        <w:t>oneAPI</w:t>
+      </w:r>
+      <w:proofErr w:type="spellEnd"/>
+      <w:r>
+        <w:rPr>
+          <w:b/>
+          <w:highlight w:val="yellow"/>
+          <w:u w:val="single"/>
+        </w:rPr>
+        <w:t xml:space="preserve"> </w:t>
+      </w:r>
+      <w:r>
+        <w:rPr>
+          <w:b/>
+          <w:highlight w:val="yellow"/>
+          <w:u w:val="single"/>
+        </w:rPr>
+        <w:t xml:space="preserve">with full MPI </w:t>
+      </w:r>
+      <w:r>
+        <w:rPr>
+          <w:b/>
+          <w:highlight w:val="yellow"/>
+          <w:u w:val="single"/>
+        </w:rPr>
+        <w:t xml:space="preserve">(using MKL library distributed with </w:t>
+      </w:r>
+      <w:proofErr w:type="spellStart"/>
+      <w:r>
+        <w:rPr>
+          <w:b/>
+          <w:highlight w:val="yellow"/>
+          <w:u w:val="single"/>
+        </w:rPr>
+        <w:t>oneAPI</w:t>
+      </w:r>
+      <w:proofErr w:type="spellEnd"/>
+      <w:r>
+        <w:rPr>
+          <w:b/>
+          <w:highlight w:val="yellow"/>
+          <w:u w:val="single"/>
+        </w:rPr>
+        <w:t>)</w:t>
+      </w:r>
+    </w:p>
+    <w:p>
+      <w:pPr>
+        <w:spacing w:after="120"/>
+        <w:rPr>
+          <w:bCs/>
+          <w:highlight w:val="yellow"/>
+        </w:rPr>
+      </w:pPr>
+      <w:r>
+        <w:rPr>
+          <w:bCs/>
+          <w:highlight w:val="yellow"/>
+        </w:rPr>
+        <w:t xml:space="preserve">This will build the single processor optimized version of Crunch using the </w:t>
+      </w:r>
+      <w:proofErr w:type="spellStart"/>
+      <w:r>
+        <w:rPr>
+          <w:bCs/>
+          <w:highlight w:val="yellow"/>
+        </w:rPr>
+        <w:t>oneAPI</w:t>
+      </w:r>
+      <w:proofErr w:type="spellEnd"/>
+      <w:r>
+        <w:rPr>
+          <w:bCs/>
+          <w:highlight w:val="yellow"/>
+        </w:rPr>
+        <w:t>-provided MKL library.</w:t>
+      </w:r>
+      <w:r>
+        <w:rPr>
+          <w:bCs/>
+          <w:highlight w:val="yellow"/>
+        </w:rPr>
+        <w:t xml:space="preserve">  This is using “</w:t>
+      </w:r>
+      <w:proofErr w:type="spellStart"/>
+      <w:r>
+        <w:rPr>
+          <w:bCs/>
+          <w:highlight w:val="yellow"/>
+        </w:rPr>
+        <w:t>icx</w:t>
+      </w:r>
+      <w:proofErr w:type="spellEnd"/>
+      <w:r>
+        <w:rPr>
+          <w:bCs/>
+          <w:highlight w:val="yellow"/>
+        </w:rPr>
+        <w:t>” and “</w:t>
+      </w:r>
+      <w:proofErr w:type="spellStart"/>
+      <w:r>
+        <w:rPr>
+          <w:bCs/>
+          <w:highlight w:val="yellow"/>
+        </w:rPr>
+        <w:t>ifx</w:t>
+      </w:r>
+      <w:proofErr w:type="spellEnd"/>
+      <w:r>
+        <w:rPr>
+          <w:bCs/>
+          <w:highlight w:val="yellow"/>
+        </w:rPr>
+        <w:t>”</w:t>
+      </w:r>
+      <w:r>
+        <w:rPr>
+          <w:bCs/>
+          <w:highlight w:val="yellow"/>
+        </w:rPr>
+        <w:t>, but you need to set the MPI wrappers to the new Intel compilers (otherwise it rolls back to the old “</w:t>
+      </w:r>
+      <w:proofErr w:type="spellStart"/>
+      <w:r>
+        <w:rPr>
+          <w:bCs/>
+          <w:highlight w:val="yellow"/>
+        </w:rPr>
+        <w:t>icc</w:t>
+      </w:r>
+      <w:proofErr w:type="spellEnd"/>
+      <w:r>
+        <w:rPr>
+          <w:bCs/>
+          <w:highlight w:val="yellow"/>
+        </w:rPr>
+        <w:t>” and “</w:t>
+      </w:r>
+      <w:proofErr w:type="spellStart"/>
+      <w:r>
+        <w:rPr>
+          <w:bCs/>
+          <w:highlight w:val="yellow"/>
+        </w:rPr>
+        <w:t>ifort</w:t>
+      </w:r>
+      <w:proofErr w:type="spellEnd"/>
+      <w:r>
+        <w:rPr>
+          <w:bCs/>
+          <w:highlight w:val="yellow"/>
+        </w:rPr>
+        <w:t>” (which present some problems).</w:t>
+      </w:r>
+    </w:p>
+    <w:p>
+      <w:pPr>
+        <w:spacing w:after="120"/>
+        <w:rPr>
+          <w:bCs/>
+        </w:rPr>
+      </w:pPr>
+      <w:r>
+        <w:rPr>
+          <w:bCs/>
+          <w:highlight w:val="cyan"/>
+        </w:rPr>
+        <w:t>export I_MPI_CC=</w:t>
+      </w:r>
+      <w:proofErr w:type="spellStart"/>
+      <w:r>
+        <w:rPr>
+          <w:bCs/>
+          <w:highlight w:val="cyan"/>
+        </w:rPr>
+        <w:t>icx</w:t>
+      </w:r>
+      <w:proofErr w:type="spellEnd"/>
+      <w:r>
+        <w:rPr>
+          <w:bCs/>
+          <w:highlight w:val="cyan"/>
+        </w:rPr>
+        <w:t xml:space="preserve"> &amp;&amp; export I_MPI_CXX=</w:t>
+      </w:r>
+      <w:proofErr w:type="spellStart"/>
+      <w:r>
+        <w:rPr>
+          <w:bCs/>
+          <w:highlight w:val="cyan"/>
+        </w:rPr>
+        <w:t>icpx</w:t>
+      </w:r>
+      <w:proofErr w:type="spellEnd"/>
+      <w:r>
+        <w:rPr>
+          <w:bCs/>
+          <w:highlight w:val="cyan"/>
+        </w:rPr>
+        <w:t xml:space="preserve"> &amp;&amp; export I_MPI_F90=</w:t>
+      </w:r>
+      <w:proofErr w:type="spellStart"/>
+      <w:r>
+        <w:rPr>
+          <w:bCs/>
+          <w:highlight w:val="cyan"/>
+        </w:rPr>
+        <w:t>ifx</w:t>
+      </w:r>
+      <w:proofErr w:type="spellEnd"/>
+    </w:p>
+    <w:p>
+      <w:pPr>
+        <w:spacing w:after="120"/>
+      </w:pPr>
+      <w:proofErr w:type="gramStart"/>
+      <w:r>
+        <w:rPr>
+          <w:highlight w:val="yellow"/>
+        </w:rPr>
+        <w:t>./</w:t>
+      </w:r>
+      <w:proofErr w:type="gramEnd"/>
+      <w:r>
+        <w:rPr>
+          <w:highlight w:val="yellow"/>
+        </w:rPr>
+        <w:t>configure  --with-cc=</w:t>
+      </w:r>
+      <w:proofErr w:type="spellStart"/>
+      <w:r>
+        <w:rPr>
+          <w:highlight w:val="yellow"/>
+        </w:rPr>
+        <w:t>mpiicc</w:t>
+      </w:r>
+      <w:proofErr w:type="spellEnd"/>
+      <w:r>
+        <w:rPr>
+          <w:highlight w:val="yellow"/>
+        </w:rPr>
+        <w:t xml:space="preserve">  --with-cxx=</w:t>
+      </w:r>
+      <w:proofErr w:type="spellStart"/>
+      <w:r>
+        <w:rPr>
+          <w:highlight w:val="yellow"/>
+        </w:rPr>
+        <w:t>mpiicpc</w:t>
+      </w:r>
+      <w:proofErr w:type="spellEnd"/>
+      <w:r>
+        <w:rPr>
+          <w:highlight w:val="yellow"/>
+        </w:rPr>
+        <w:t xml:space="preserve">  --with-fc=mpif90  COPTFLAGS=" -g -O3"  FOPTFLAGS=" -g -O3"  CXXOPTFLAGS=" -g -O3"  --with-debugging=0     --with-</w:t>
+      </w:r>
+      <w:proofErr w:type="spellStart"/>
+      <w:r>
+        <w:rPr>
+          <w:highlight w:val="yellow"/>
+        </w:rPr>
+        <w:t>blaslapack</w:t>
+      </w:r>
+      <w:proofErr w:type="spellEnd"/>
+      <w:r>
+        <w:rPr>
+          <w:highlight w:val="yellow"/>
+        </w:rPr>
+        <w:t>-</w:t>
+      </w:r>
+      <w:proofErr w:type="spellStart"/>
+      <w:r>
+        <w:rPr>
+          <w:highlight w:val="yellow"/>
+        </w:rPr>
+        <w:t>dir</w:t>
+      </w:r>
+      <w:proofErr w:type="spellEnd"/>
+      <w:r>
+        <w:rPr>
+          <w:highlight w:val="yellow"/>
+        </w:rPr>
+        <w:t>=/opt/intel/</w:t>
+      </w:r>
+      <w:proofErr w:type="spellStart"/>
+      <w:r>
+        <w:rPr>
+          <w:highlight w:val="yellow"/>
+        </w:rPr>
+        <w:t>oneapi</w:t>
+      </w:r>
+      <w:proofErr w:type="spellEnd"/>
+      <w:r>
+        <w:rPr>
+          <w:highlight w:val="yellow"/>
+        </w:rPr>
+        <w:t>/</w:t>
+      </w:r>
+      <w:proofErr w:type="spellStart"/>
+      <w:r>
+        <w:rPr>
+          <w:highlight w:val="yellow"/>
+        </w:rPr>
+        <w:t>mkl</w:t>
+      </w:r>
+      <w:proofErr w:type="spellEnd"/>
+      <w:r>
+        <w:rPr>
+          <w:highlight w:val="yellow"/>
+        </w:rPr>
+        <w:t xml:space="preserve">  PETSC_ARCH=</w:t>
+      </w:r>
+      <w:proofErr w:type="spellStart"/>
+      <w:r>
+        <w:rPr>
+          <w:highlight w:val="yellow"/>
+        </w:rPr>
+        <w:t>mpi</w:t>
+      </w:r>
+      <w:proofErr w:type="spellEnd"/>
+      <w:r>
+        <w:rPr>
+          <w:highlight w:val="yellow"/>
+        </w:rPr>
+        <w:t>-</w:t>
+      </w:r>
+      <w:proofErr w:type="spellStart"/>
+      <w:r>
+        <w:rPr>
+          <w:highlight w:val="yellow"/>
+        </w:rPr>
+        <w:t>oneAPI</w:t>
+      </w:r>
+      <w:proofErr w:type="spellEnd"/>
+      <w:r>
+        <w:rPr>
+          <w:highlight w:val="yellow"/>
+        </w:rPr>
+        <w:t>-opt</w:t>
+      </w:r>
+    </w:p>
+    <w:p>
+      <w:pPr>
+        <w:spacing w:after="120"/>
+        <w:rPr>
+          <w:b/>
+          <w:highlight w:val="yellow"/>
+          <w:u w:val="single"/>
+        </w:rPr>
+      </w:pPr>
+      <w:r>
+        <w:rPr>
+          <w:b/>
+          <w:highlight w:val="yellow"/>
+          <w:u w:val="single"/>
+        </w:rPr>
+        <w:t xml:space="preserve">Optimized Version using </w:t>
+      </w:r>
+      <w:proofErr w:type="spellStart"/>
+      <w:r>
+        <w:rPr>
+          <w:b/>
+          <w:highlight w:val="yellow"/>
+          <w:u w:val="single"/>
+        </w:rPr>
+        <w:t>oneAPI</w:t>
+      </w:r>
+      <w:proofErr w:type="spellEnd"/>
+      <w:r>
+        <w:rPr>
+          <w:b/>
+          <w:highlight w:val="yellow"/>
+          <w:u w:val="single"/>
+        </w:rPr>
+        <w:t xml:space="preserve"> (using MKL library distributed with </w:t>
+      </w:r>
+      <w:proofErr w:type="spellStart"/>
+      <w:r>
+        <w:rPr>
+          <w:b/>
+          <w:highlight w:val="yellow"/>
+          <w:u w:val="single"/>
+        </w:rPr>
+        <w:t>oneAPI</w:t>
+      </w:r>
+      <w:proofErr w:type="spellEnd"/>
+      <w:r>
+        <w:rPr>
+          <w:b/>
+          <w:highlight w:val="yellow"/>
+          <w:u w:val="single"/>
+        </w:rPr>
+        <w:t>)</w:t>
+      </w:r>
+    </w:p>
+    <w:p>
+      <w:pPr>
+        <w:spacing w:after="120"/>
+        <w:rPr>
+          <w:bCs/>
+          <w:highlight w:val="yellow"/>
+        </w:rPr>
+      </w:pPr>
+      <w:r>
+        <w:rPr>
+          <w:bCs/>
+          <w:highlight w:val="yellow"/>
+        </w:rPr>
+        <w:t xml:space="preserve">This </w:t>
+      </w:r>
+      <w:r>
+        <w:rPr>
+          <w:bCs/>
+        </w:rPr>
+        <w:t xml:space="preserve">can be used to </w:t>
+      </w:r>
+      <w:r>
+        <w:rPr>
+          <w:bCs/>
+          <w:highlight w:val="yellow"/>
+        </w:rPr>
+        <w:t xml:space="preserve">build the single processor optimized version of Crunch using the </w:t>
+      </w:r>
+      <w:proofErr w:type="spellStart"/>
+      <w:r>
+        <w:rPr>
+          <w:bCs/>
+          <w:highlight w:val="yellow"/>
+        </w:rPr>
+        <w:t>oneAPI</w:t>
+      </w:r>
+      <w:proofErr w:type="spellEnd"/>
+      <w:r>
+        <w:rPr>
+          <w:bCs/>
+          <w:highlight w:val="yellow"/>
+        </w:rPr>
+        <w:t>-provided MKL library.</w:t>
+      </w:r>
+    </w:p>
+    <w:p>
+      <w:pPr>
+        <w:spacing w:after="120"/>
+      </w:pPr>
+      <w:proofErr w:type="gramStart"/>
+      <w:r>
+        <w:rPr>
+          <w:highlight w:val="yellow"/>
+        </w:rPr>
+        <w:t>./</w:t>
+      </w:r>
+      <w:proofErr w:type="gramEnd"/>
+      <w:r>
+        <w:rPr>
+          <w:highlight w:val="yellow"/>
+        </w:rPr>
+        <w:t>configure  --with-cc=</w:t>
+      </w:r>
+      <w:proofErr w:type="spellStart"/>
+      <w:r>
+        <w:rPr>
+          <w:highlight w:val="yellow"/>
+        </w:rPr>
+        <w:t>mpiicc</w:t>
+      </w:r>
+      <w:proofErr w:type="spellEnd"/>
+      <w:r>
+        <w:rPr>
+          <w:highlight w:val="yellow"/>
+        </w:rPr>
+        <w:t xml:space="preserve">  --with-cxx=</w:t>
+      </w:r>
+      <w:proofErr w:type="spellStart"/>
+      <w:r>
+        <w:rPr>
+          <w:highlight w:val="yellow"/>
+        </w:rPr>
+        <w:t>mpiicpc</w:t>
+      </w:r>
+      <w:proofErr w:type="spellEnd"/>
+      <w:r>
+        <w:rPr>
+          <w:highlight w:val="yellow"/>
+        </w:rPr>
+        <w:t xml:space="preserve">  --with-fc=mpif90  COPTFLAGS=" -g -O3"  FOPTFLAGS=" -g -O3"  CXXOPTFLAGS=" -g -O3"  --with-debugging=0  --with-</w:t>
+      </w:r>
+      <w:proofErr w:type="spellStart"/>
+      <w:r>
+        <w:rPr>
+          <w:highlight w:val="yellow"/>
+        </w:rPr>
+        <w:t>mpi</w:t>
+      </w:r>
+      <w:proofErr w:type="spellEnd"/>
+      <w:r>
+        <w:rPr>
+          <w:highlight w:val="yellow"/>
+        </w:rPr>
+        <w:t>=0          --with-</w:t>
+      </w:r>
+      <w:proofErr w:type="spellStart"/>
+      <w:r>
+        <w:rPr>
+          <w:highlight w:val="yellow"/>
+        </w:rPr>
+        <w:t>blaslapack</w:t>
+      </w:r>
+      <w:proofErr w:type="spellEnd"/>
+      <w:r>
+        <w:rPr>
+          <w:highlight w:val="yellow"/>
+        </w:rPr>
+        <w:t>-</w:t>
+      </w:r>
+      <w:proofErr w:type="spellStart"/>
+      <w:r>
+        <w:rPr>
+          <w:highlight w:val="yellow"/>
+        </w:rPr>
+        <w:t>dir</w:t>
+      </w:r>
+      <w:proofErr w:type="spellEnd"/>
+      <w:r>
+        <w:rPr>
+          <w:highlight w:val="yellow"/>
+        </w:rPr>
+        <w:t>=/opt/intel/</w:t>
+      </w:r>
+      <w:proofErr w:type="spellStart"/>
+      <w:r>
+        <w:rPr>
+          <w:highlight w:val="yellow"/>
+        </w:rPr>
+        <w:t>oneapi</w:t>
+      </w:r>
+      <w:proofErr w:type="spellEnd"/>
+      <w:r>
+        <w:rPr>
+          <w:highlight w:val="yellow"/>
+        </w:rPr>
+        <w:t>/</w:t>
+      </w:r>
+      <w:proofErr w:type="spellStart"/>
+      <w:r>
+        <w:rPr>
+          <w:highlight w:val="yellow"/>
+        </w:rPr>
+        <w:t>mkl</w:t>
+      </w:r>
+      <w:proofErr w:type="spellEnd"/>
+      <w:r>
+        <w:rPr>
+          <w:highlight w:val="yellow"/>
+        </w:rPr>
+        <w:t xml:space="preserve">  PETSC_ARCH=</w:t>
+      </w:r>
+      <w:proofErr w:type="spellStart"/>
+      <w:r>
+        <w:rPr>
+          <w:highlight w:val="yellow"/>
+        </w:rPr>
+        <w:t>oneAPI</w:t>
+      </w:r>
+      <w:proofErr w:type="spellEnd"/>
+      <w:r>
+        <w:rPr>
+          <w:highlight w:val="yellow"/>
+        </w:rPr>
+        <w:t>-opt</w:t>
+      </w:r>
+    </w:p>
+    <w:p>
+      <w:pPr>
+        <w:spacing w:after="120"/>
+        <w:rPr>
+          <w:b/>
+          <w:u w:val="single"/>
+        </w:rPr>
+      </w:pPr>
+      <w:r>
+        <w:rPr>
+          <w:b/>
+          <w:u w:val="single"/>
+        </w:rPr>
+        <w:t xml:space="preserve">Optimized Version using </w:t>
+      </w:r>
+      <w:proofErr w:type="spellStart"/>
+      <w:r>
+        <w:rPr>
+          <w:b/>
+          <w:u w:val="single"/>
+        </w:rPr>
+        <w:t>oneAPI</w:t>
+      </w:r>
+      <w:proofErr w:type="spellEnd"/>
+      <w:r>
+        <w:rPr>
+          <w:b/>
+          <w:u w:val="single"/>
+        </w:rPr>
+        <w:t xml:space="preserve"> (</w:t>
+      </w:r>
+      <w:r>
+        <w:rPr>
+          <w:b/>
+          <w:u w:val="single"/>
+        </w:rPr>
+        <w:t xml:space="preserve">with </w:t>
+      </w:r>
+      <w:proofErr w:type="spellStart"/>
+      <w:r>
+        <w:rPr>
+          <w:b/>
+          <w:u w:val="single"/>
+        </w:rPr>
+        <w:t>icc</w:t>
+      </w:r>
+      <w:proofErr w:type="spellEnd"/>
+      <w:r>
+        <w:rPr>
+          <w:b/>
+          <w:u w:val="single"/>
+        </w:rPr>
+        <w:t xml:space="preserve"> and </w:t>
+      </w:r>
+      <w:proofErr w:type="spellStart"/>
+      <w:r>
+        <w:rPr>
+          <w:b/>
+          <w:u w:val="single"/>
+        </w:rPr>
+        <w:t>ifort</w:t>
+      </w:r>
+      <w:proofErr w:type="spellEnd"/>
+      <w:r>
+        <w:rPr>
+          <w:b/>
+          <w:u w:val="single"/>
+        </w:rPr>
+        <w:t xml:space="preserve"> instead of </w:t>
+      </w:r>
+      <w:proofErr w:type="spellStart"/>
+      <w:r>
+        <w:rPr>
+          <w:b/>
+          <w:u w:val="single"/>
+        </w:rPr>
+        <w:t>mpiicc</w:t>
+      </w:r>
+      <w:proofErr w:type="spellEnd"/>
+      <w:r>
+        <w:rPr>
+          <w:b/>
+          <w:u w:val="single"/>
+        </w:rPr>
+        <w:t xml:space="preserve"> and mpif90—tends </w:t>
+      </w:r>
+      <w:proofErr w:type="spellStart"/>
+      <w:r>
+        <w:rPr>
+          <w:b/>
+          <w:u w:val="single"/>
+        </w:rPr>
+        <w:t>tp</w:t>
+      </w:r>
+      <w:proofErr w:type="spellEnd"/>
+      <w:r>
+        <w:rPr>
+          <w:b/>
+          <w:u w:val="single"/>
+        </w:rPr>
+        <w:t xml:space="preserve"> be slower</w:t>
+      </w:r>
+      <w:r>
+        <w:rPr>
+          <w:b/>
+          <w:u w:val="single"/>
+        </w:rPr>
+        <w:t>)</w:t>
+      </w:r>
+    </w:p>
+    <w:p>
+      <w:pPr>
+        <w:spacing w:after="120"/>
+        <w:rPr>
+          <w:bCs/>
+        </w:rPr>
+      </w:pPr>
+      <w:r>
+        <w:rPr>
+          <w:bCs/>
+        </w:rPr>
+        <w:t xml:space="preserve">This </w:t>
+      </w:r>
+      <w:r>
+        <w:rPr>
+          <w:bCs/>
+        </w:rPr>
+        <w:t xml:space="preserve">can be used to </w:t>
+      </w:r>
+      <w:r>
+        <w:rPr>
+          <w:bCs/>
+        </w:rPr>
+        <w:t xml:space="preserve">build the single processor optimized version of Crunch using the </w:t>
+      </w:r>
+      <w:proofErr w:type="spellStart"/>
+      <w:r>
+        <w:rPr>
+          <w:bCs/>
+        </w:rPr>
+        <w:t>oneAPI</w:t>
+      </w:r>
+      <w:proofErr w:type="spellEnd"/>
+      <w:r>
+        <w:rPr>
+          <w:bCs/>
+        </w:rPr>
+        <w:t xml:space="preserve">-provided MKL library, but with </w:t>
+      </w:r>
+      <w:proofErr w:type="spellStart"/>
+      <w:r>
+        <w:rPr>
+          <w:bCs/>
+        </w:rPr>
+        <w:t>icc</w:t>
+      </w:r>
+      <w:proofErr w:type="spellEnd"/>
+      <w:r>
+        <w:rPr>
+          <w:bCs/>
+        </w:rPr>
+        <w:t xml:space="preserve"> and </w:t>
+      </w:r>
+      <w:proofErr w:type="spellStart"/>
+      <w:r>
+        <w:rPr>
+          <w:bCs/>
+        </w:rPr>
+        <w:t>ifort</w:t>
+      </w:r>
+      <w:proofErr w:type="spellEnd"/>
+      <w:r>
+        <w:rPr>
+          <w:bCs/>
+        </w:rPr>
+        <w:t xml:space="preserve"> instead of the </w:t>
+      </w:r>
+      <w:proofErr w:type="spellStart"/>
+      <w:r>
+        <w:rPr>
+          <w:bCs/>
+        </w:rPr>
+        <w:t>mpi</w:t>
+      </w:r>
+      <w:proofErr w:type="spellEnd"/>
+      <w:r>
+        <w:rPr>
+          <w:bCs/>
+        </w:rPr>
+        <w:t xml:space="preserve"> versions (tends to be slower).</w:t>
+      </w:r>
+    </w:p>
+    <w:p>
+      <w:pPr>
+        <w:spacing w:after="120"/>
+      </w:pPr>
+      <w:proofErr w:type="gramStart"/>
+      <w:r>
+        <w:t>./</w:t>
+      </w:r>
+      <w:proofErr w:type="gramEnd"/>
+      <w:r>
+        <w:t>configure  --with-cc</w:t>
+      </w:r>
+      <w:r>
+        <w:t>=</w:t>
+      </w:r>
+      <w:proofErr w:type="spellStart"/>
+      <w:r>
+        <w:t>icc</w:t>
+      </w:r>
+      <w:proofErr w:type="spellEnd"/>
+      <w:r>
+        <w:t xml:space="preserve">  --with-cxx=</w:t>
+      </w:r>
+      <w:proofErr w:type="spellStart"/>
+      <w:r>
+        <w:t>icpc</w:t>
+      </w:r>
+      <w:proofErr w:type="spellEnd"/>
+      <w:r>
+        <w:t xml:space="preserve">  --with-fc=</w:t>
+      </w:r>
+      <w:proofErr w:type="spellStart"/>
+      <w:r>
+        <w:t>ifort</w:t>
+      </w:r>
+      <w:proofErr w:type="spellEnd"/>
+      <w:r>
+        <w:t xml:space="preserve">  COPTFLAGS=" -g -O3"  FOPTFLAGS=" -g -O3"  CXXOPTFLAGS=" -g -O3"  --with-debugging=0 </w:t>
+      </w:r>
+      <w:r>
+        <w:t xml:space="preserve"> --with-</w:t>
+      </w:r>
+      <w:proofErr w:type="spellStart"/>
+      <w:r>
+        <w:t>mpi</w:t>
+      </w:r>
+      <w:proofErr w:type="spellEnd"/>
+      <w:r>
+        <w:t xml:space="preserve">=0 </w:t>
+      </w:r>
+      <w:r>
+        <w:t xml:space="preserve"> </w:t>
+      </w:r>
+      <w:r>
+        <w:t xml:space="preserve">        </w:t>
+      </w:r>
+      <w:r>
+        <w:t>--with-</w:t>
+      </w:r>
+      <w:proofErr w:type="spellStart"/>
+      <w:r>
+        <w:t>blaslapack</w:t>
+      </w:r>
+      <w:proofErr w:type="spellEnd"/>
+      <w:r>
+        <w:t>-</w:t>
+      </w:r>
+      <w:proofErr w:type="spellStart"/>
+      <w:r>
+        <w:t>dir</w:t>
+      </w:r>
+      <w:proofErr w:type="spellEnd"/>
+      <w:r>
+        <w:t>=/opt/intel/</w:t>
+      </w:r>
+      <w:proofErr w:type="spellStart"/>
+      <w:r>
+        <w:t>oneapi</w:t>
+      </w:r>
+      <w:proofErr w:type="spellEnd"/>
+      <w:r>
+        <w:t>/</w:t>
+      </w:r>
+      <w:proofErr w:type="spellStart"/>
+      <w:r>
+        <w:t>mkl</w:t>
+      </w:r>
+      <w:proofErr w:type="spellEnd"/>
+      <w:r>
+        <w:t xml:space="preserve">  PETSC_ARCH=</w:t>
+      </w:r>
+      <w:proofErr w:type="spellStart"/>
+      <w:r>
+        <w:t>oneAPI</w:t>
+      </w:r>
+      <w:proofErr w:type="spellEnd"/>
+      <w:r>
+        <w:t>-opt</w:t>
+      </w:r>
+    </w:p>
+    <w:p>
+      <w:pPr>
+        <w:spacing w:after="120"/>
+        <w:rPr>
+          <w:b/>
+          <w:u w:val="single"/>
+        </w:rPr>
+      </w:pPr>
+      <w:r>
+        <w:rPr>
+          <w:b/>
+          <w:u w:val="single"/>
+        </w:rPr>
         <w:lastRenderedPageBreak/>
-        <w:t xml:space="preserve">then run the Python configure script provided </w:t>
-      </w:r>
-      <w:r>
-        <w:rPr>
-          <w:bCs/>
-        </w:rPr>
-        <w:t xml:space="preserve">by </w:t>
-      </w:r>
-      <w:r>
-        <w:rPr>
-          <w:bCs/>
-        </w:rPr>
-        <w:t xml:space="preserve">the </w:t>
-      </w:r>
-      <w:proofErr w:type="spellStart"/>
-      <w:r>
-        <w:rPr>
-          <w:bCs/>
-        </w:rPr>
-        <w:t>PETSc</w:t>
-      </w:r>
-      <w:proofErr w:type="spellEnd"/>
-      <w:r>
-        <w:rPr>
-          <w:bCs/>
-        </w:rPr>
-        <w:t xml:space="preserve"> team</w:t>
-      </w:r>
-      <w:r>
-        <w:rPr>
-          <w:bCs/>
-        </w:rPr>
-        <w:t xml:space="preserve"> from within your “</w:t>
-      </w:r>
-      <w:proofErr w:type="spellStart"/>
-      <w:r>
-        <w:rPr>
-          <w:bCs/>
-        </w:rPr>
-        <w:t>petsc</w:t>
-      </w:r>
-      <w:proofErr w:type="spellEnd"/>
-      <w:r>
-        <w:rPr>
-          <w:bCs/>
-        </w:rPr>
-        <w:t>” directory (typically “/home/</w:t>
-      </w:r>
-      <w:proofErr w:type="spellStart"/>
-      <w:r>
-        <w:rPr>
-          <w:bCs/>
-        </w:rPr>
-        <w:t>YourName</w:t>
-      </w:r>
-      <w:proofErr w:type="spellEnd"/>
-      <w:r>
-        <w:rPr>
-          <w:bCs/>
-        </w:rPr>
-        <w:t>/</w:t>
-      </w:r>
-      <w:proofErr w:type="spellStart"/>
-      <w:r>
-        <w:rPr>
-          <w:bCs/>
-        </w:rPr>
-        <w:t>petsc</w:t>
+        <w:t xml:space="preserve">Optimized Version using </w:t>
+      </w:r>
+      <w:proofErr w:type="spellStart"/>
+      <w:r>
+        <w:rPr>
+          <w:b/>
+          <w:u w:val="single"/>
+        </w:rPr>
+        <w:t>oneAPI</w:t>
+      </w:r>
+      <w:proofErr w:type="spellEnd"/>
+      <w:r>
+        <w:rPr>
+          <w:b/>
+          <w:u w:val="single"/>
+        </w:rPr>
+        <w:t xml:space="preserve"> (</w:t>
+      </w:r>
+      <w:r>
+        <w:rPr>
+          <w:b/>
+          <w:u w:val="single"/>
+        </w:rPr>
+        <w:t>download “</w:t>
+      </w:r>
+      <w:proofErr w:type="spellStart"/>
+      <w:r>
+        <w:rPr>
+          <w:b/>
+          <w:u w:val="single"/>
+        </w:rPr>
+        <w:t>fblaslapack</w:t>
+      </w:r>
+      <w:proofErr w:type="spellEnd"/>
+      <w:r>
+        <w:rPr>
+          <w:b/>
+          <w:u w:val="single"/>
+        </w:rPr>
+        <w:t>”</w:t>
+      </w:r>
+      <w:r>
+        <w:rPr>
+          <w:b/>
+          <w:u w:val="single"/>
+        </w:rPr>
+        <w:t>)</w:t>
+      </w:r>
+    </w:p>
+    <w:p>
+      <w:pPr>
+        <w:spacing w:after="120"/>
+        <w:rPr>
+          <w:bCs/>
+        </w:rPr>
+      </w:pPr>
+      <w:r>
+        <w:rPr>
+          <w:bCs/>
+        </w:rPr>
+        <w:t xml:space="preserve">This </w:t>
+      </w:r>
+      <w:r>
+        <w:rPr>
+          <w:bCs/>
+        </w:rPr>
+        <w:t xml:space="preserve">can be used to </w:t>
+      </w:r>
+      <w:r>
+        <w:rPr>
+          <w:bCs/>
+        </w:rPr>
+        <w:t>build the single processor optimized version of Crunch</w:t>
+      </w:r>
+      <w:r>
+        <w:rPr>
+          <w:bCs/>
+        </w:rPr>
+        <w:t xml:space="preserve"> with a download of “</w:t>
+      </w:r>
+      <w:proofErr w:type="spellStart"/>
+      <w:r>
+        <w:rPr>
+          <w:bCs/>
+        </w:rPr>
+        <w:t>blaslapack</w:t>
       </w:r>
       <w:proofErr w:type="spellEnd"/>
       <w:r>
@@ -2485,1415 +3822,174 @@
         </w:rPr>
         <w:t>”.</w:t>
       </w:r>
-      <w:r>
-        <w:rPr>
-          <w:bCs/>
-        </w:rPr>
-        <w:t xml:space="preserve"> This command line will link the code the Math Kernel Library (MKL) from Intel, which is optimized for the Intel chip sets. </w:t>
-      </w:r>
-    </w:p>
-    <w:p>
-      <w:pPr>
-        <w:spacing w:after="120"/>
-        <w:rPr>
-          <w:bCs/>
-        </w:rPr>
-      </w:pPr>
-      <w:r>
-        <w:rPr>
-          <w:bCs/>
-        </w:rPr>
-        <w:t xml:space="preserve">For Intel </w:t>
-      </w:r>
-      <w:proofErr w:type="spellStart"/>
-      <w:r>
-        <w:rPr>
-          <w:bCs/>
-        </w:rPr>
+    </w:p>
+    <w:p>
+      <w:pPr>
+        <w:spacing w:after="120"/>
+      </w:pPr>
+      <w:proofErr w:type="gramStart"/>
+      <w:r>
+        <w:t>./</w:t>
+      </w:r>
+      <w:proofErr w:type="gramEnd"/>
+      <w:r>
+        <w:t>configure  --with-cc</w:t>
+      </w:r>
+      <w:r>
+        <w:t>=</w:t>
+      </w:r>
+      <w:proofErr w:type="spellStart"/>
+      <w:r>
+        <w:t>mpiicc</w:t>
+      </w:r>
+      <w:proofErr w:type="spellEnd"/>
+      <w:r>
+        <w:t xml:space="preserve">  --with-cxx=</w:t>
+      </w:r>
+      <w:proofErr w:type="spellStart"/>
+      <w:r>
+        <w:t>mpi</w:t>
+      </w:r>
+      <w:r>
+        <w:t>icpc</w:t>
+      </w:r>
+      <w:proofErr w:type="spellEnd"/>
+      <w:r>
+        <w:t xml:space="preserve">  --with-fc=</w:t>
+      </w:r>
+      <w:r>
+        <w:t>mpif90</w:t>
+      </w:r>
+      <w:r>
+        <w:t xml:space="preserve">  COPTFLAGS=" -g -O3"  </w:t>
+      </w:r>
+      <w:r>
+        <w:t xml:space="preserve">FOPTFLAGS=" -g -O3"  CXXOPTFLAGS=" -g -O3"  --with-debugging=0 </w:t>
+      </w:r>
+      <w:r>
+        <w:t xml:space="preserve"> --with-</w:t>
+      </w:r>
+      <w:proofErr w:type="spellStart"/>
+      <w:r>
+        <w:t>mpi</w:t>
+      </w:r>
+      <w:proofErr w:type="spellEnd"/>
+      <w:r>
+        <w:t xml:space="preserve">=0 </w:t>
+      </w:r>
+      <w:r>
+        <w:t xml:space="preserve"> </w:t>
+      </w:r>
+      <w:r>
+        <w:t xml:space="preserve">        </w:t>
+      </w:r>
+      <w:r>
+        <w:t>--download-</w:t>
+      </w:r>
+      <w:proofErr w:type="spellStart"/>
+      <w:r>
+        <w:t>fblaslapack</w:t>
+      </w:r>
+      <w:proofErr w:type="spellEnd"/>
+      <w:r>
+        <w:t xml:space="preserve">  PETSC_ARCH=</w:t>
+      </w:r>
+      <w:proofErr w:type="spellStart"/>
+      <w:r>
         <w:t>oneAPI</w:t>
       </w:r>
       <w:proofErr w:type="spellEnd"/>
       <w:r>
-        <w:rPr>
-          <w:bCs/>
-        </w:rPr>
-        <w:t>, one can use either “</w:t>
-      </w:r>
-      <w:proofErr w:type="spellStart"/>
-      <w:r>
-        <w:rPr>
-          <w:bCs/>
-        </w:rPr>
-        <w:t>icc</w:t>
-      </w:r>
-      <w:proofErr w:type="spellEnd"/>
-      <w:r>
-        <w:rPr>
-          <w:bCs/>
-        </w:rPr>
-        <w:t>” and “</w:t>
-      </w:r>
-      <w:proofErr w:type="spellStart"/>
-      <w:r>
-        <w:rPr>
-          <w:bCs/>
-        </w:rPr>
-        <w:t>ifort</w:t>
-      </w:r>
-      <w:proofErr w:type="spellEnd"/>
-      <w:r>
-        <w:rPr>
-          <w:bCs/>
-        </w:rPr>
-        <w:t>”, or “</w:t>
-      </w:r>
-      <w:proofErr w:type="spellStart"/>
-      <w:r>
-        <w:rPr>
-          <w:bCs/>
-        </w:rPr>
-        <w:t>mpiicc</w:t>
-      </w:r>
-      <w:proofErr w:type="spellEnd"/>
-      <w:r>
-        <w:rPr>
-          <w:bCs/>
-        </w:rPr>
-        <w:t xml:space="preserve">” and “mpif90”.  </w:t>
-      </w:r>
-      <w:r>
-        <w:rPr>
-          <w:bCs/>
-        </w:rPr>
-        <w:t xml:space="preserve">To use the </w:t>
-      </w:r>
-      <w:r>
-        <w:rPr>
-          <w:bCs/>
-        </w:rPr>
-        <w:t>latest compilers (</w:t>
-      </w:r>
-      <w:proofErr w:type="spellStart"/>
-      <w:r>
-        <w:rPr>
-          <w:bCs/>
-        </w:rPr>
-        <w:t>icx</w:t>
-      </w:r>
-      <w:proofErr w:type="spellEnd"/>
-      <w:r>
-        <w:rPr>
-          <w:bCs/>
-        </w:rPr>
-        <w:t xml:space="preserve"> and </w:t>
-      </w:r>
-      <w:proofErr w:type="spellStart"/>
-      <w:r>
-        <w:rPr>
-          <w:bCs/>
-        </w:rPr>
-        <w:t>ifx</w:t>
-      </w:r>
-      <w:proofErr w:type="spellEnd"/>
-      <w:r>
-        <w:rPr>
-          <w:bCs/>
-        </w:rPr>
-        <w:t>), you need this command:</w:t>
-      </w:r>
-    </w:p>
-    <w:p>
-      <w:pPr>
-        <w:spacing w:after="120"/>
-        <w:ind w:firstLine="720"/>
-        <w:rPr>
-          <w:bCs/>
-        </w:rPr>
-      </w:pPr>
-      <w:r>
-        <w:rPr>
-          <w:bCs/>
-        </w:rPr>
-        <w:t>export I_MPI_CC=</w:t>
-      </w:r>
-      <w:proofErr w:type="spellStart"/>
-      <w:r>
-        <w:rPr>
-          <w:bCs/>
-        </w:rPr>
-        <w:t>icx</w:t>
-      </w:r>
-      <w:proofErr w:type="spellEnd"/>
-      <w:r>
-        <w:rPr>
-          <w:bCs/>
-        </w:rPr>
-        <w:t xml:space="preserve"> &amp;&amp; export I_MPI_CXX=</w:t>
-      </w:r>
-      <w:proofErr w:type="spellStart"/>
-      <w:r>
-        <w:rPr>
-          <w:bCs/>
-        </w:rPr>
-        <w:t>icpx</w:t>
-      </w:r>
-      <w:proofErr w:type="spellEnd"/>
-      <w:r>
-        <w:rPr>
-          <w:bCs/>
-        </w:rPr>
-        <w:t xml:space="preserve"> &amp;&amp; export I_MPI_F90=</w:t>
-      </w:r>
-      <w:proofErr w:type="spellStart"/>
-      <w:r>
-        <w:rPr>
-          <w:bCs/>
-        </w:rPr>
-        <w:t>ifx</w:t>
-      </w:r>
-      <w:proofErr w:type="spellEnd"/>
-    </w:p>
-    <w:p>
-      <w:pPr>
-        <w:spacing w:after="120"/>
-        <w:rPr>
-          <w:bCs/>
-        </w:rPr>
-      </w:pPr>
-      <w:r>
-        <w:rPr>
-          <w:bCs/>
-        </w:rPr>
-        <w:t xml:space="preserve">and then use the calls to </w:t>
-      </w:r>
-      <w:proofErr w:type="spellStart"/>
-      <w:r>
-        <w:rPr>
-          <w:bCs/>
-        </w:rPr>
-        <w:t>mpicc</w:t>
-      </w:r>
-      <w:proofErr w:type="spellEnd"/>
-      <w:r>
-        <w:rPr>
-          <w:bCs/>
-        </w:rPr>
-        <w:t xml:space="preserve"> and mpif90 (as below</w:t>
-      </w:r>
+        <w:t>-opt</w:t>
+      </w:r>
+    </w:p>
+    <w:p>
+      <w:pPr>
+        <w:spacing w:after="120"/>
+        <w:rPr>
+          <w:b/>
+          <w:u w:val="single"/>
+        </w:rPr>
+      </w:pPr>
+      <w:r>
+        <w:rPr>
+          <w:b/>
+          <w:u w:val="single"/>
+        </w:rPr>
+        <w:t>Debug</w:t>
+      </w:r>
+      <w:r>
+        <w:rPr>
+          <w:b/>
+          <w:u w:val="single"/>
+        </w:rPr>
+        <w:t xml:space="preserve"> Version using </w:t>
+      </w:r>
+      <w:proofErr w:type="spellStart"/>
+      <w:r>
+        <w:rPr>
+          <w:b/>
+          <w:u w:val="single"/>
+        </w:rPr>
+        <w:t>oneAPI</w:t>
+      </w:r>
+      <w:proofErr w:type="spellEnd"/>
+      <w:r>
+        <w:rPr>
+          <w:b/>
+          <w:u w:val="single"/>
+        </w:rPr>
+        <w:t xml:space="preserve"> (using MKL library distributed with </w:t>
+      </w:r>
+      <w:proofErr w:type="spellStart"/>
+      <w:r>
+        <w:rPr>
+          <w:b/>
+          <w:u w:val="single"/>
+        </w:rPr>
+        <w:t>oneAPI</w:t>
+      </w:r>
+      <w:proofErr w:type="spellEnd"/>
+      <w:r>
+        <w:rPr>
+          <w:b/>
+          <w:u w:val="single"/>
+        </w:rPr>
+        <w:t>)</w:t>
+      </w:r>
+    </w:p>
+    <w:p>
+      <w:pPr>
+        <w:spacing w:after="120"/>
+        <w:rPr>
+          <w:bCs/>
+        </w:rPr>
+      </w:pPr>
+      <w:r>
+        <w:rPr>
+          <w:bCs/>
+        </w:rPr>
+        <w:t xml:space="preserve">This </w:t>
+      </w:r>
+      <w:r>
+        <w:rPr>
+          <w:bCs/>
+        </w:rPr>
+        <w:t>can be used to</w:t>
+      </w:r>
+      <w:r>
+        <w:rPr>
+          <w:bCs/>
+        </w:rPr>
+        <w:t xml:space="preserve"> build the single processor optimized version of Crunch. </w:t>
+      </w:r>
+    </w:p>
+    <w:p>
+      <w:pPr>
+        <w:spacing w:after="120"/>
+      </w:pPr>
       <w:proofErr w:type="gramStart"/>
       <w:r>
-        <w:rPr>
-          <w:bCs/>
-        </w:rPr>
-        <w:t>).</w:t>
-      </w:r>
-      <w:r>
-        <w:rPr>
-          <w:bCs/>
-        </w:rPr>
-        <w:t>The</w:t>
-      </w:r>
-      <w:proofErr w:type="gramEnd"/>
-      <w:r>
-        <w:rPr>
-          <w:bCs/>
-        </w:rPr>
-        <w:t xml:space="preserve"> “</w:t>
-      </w:r>
-      <w:proofErr w:type="spellStart"/>
-      <w:r>
-        <w:rPr>
-          <w:bCs/>
-        </w:rPr>
-        <w:t>mpi</w:t>
-      </w:r>
-      <w:proofErr w:type="spellEnd"/>
-      <w:r>
-        <w:rPr>
-          <w:bCs/>
-        </w:rPr>
-        <w:t>” versions seem to produce faster executable, and can be used even with the single processor option (--with-</w:t>
-      </w:r>
-      <w:proofErr w:type="spellStart"/>
-      <w:r>
-        <w:rPr>
-          <w:bCs/>
-        </w:rPr>
-        <w:t>mpi</w:t>
-      </w:r>
-      <w:proofErr w:type="spellEnd"/>
-      <w:r>
-        <w:rPr>
-          <w:bCs/>
-        </w:rPr>
-        <w:t>=0) below</w:t>
-      </w:r>
-    </w:p>
-    <w:p>
-      <w:pPr>
-        <w:spacing w:after="120"/>
-        <w:rPr>
-          <w:b/>
-          <w:highlight w:val="yellow"/>
-          <w:u w:val="single"/>
-        </w:rPr>
-      </w:pPr>
-      <w:r>
-        <w:rPr>
-          <w:b/>
-          <w:highlight w:val="yellow"/>
-          <w:u w:val="single"/>
-        </w:rPr>
-        <w:t xml:space="preserve">Optimized Version using </w:t>
-      </w:r>
-      <w:proofErr w:type="spellStart"/>
-      <w:r>
-        <w:rPr>
-          <w:b/>
-          <w:highlight w:val="yellow"/>
-          <w:u w:val="single"/>
-        </w:rPr>
-        <w:t>oneAPI</w:t>
-      </w:r>
-      <w:proofErr w:type="spellEnd"/>
-      <w:r>
-        <w:rPr>
-          <w:b/>
-          <w:highlight w:val="yellow"/>
-          <w:u w:val="single"/>
-        </w:rPr>
-        <w:t xml:space="preserve"> </w:t>
-      </w:r>
-      <w:r>
-        <w:rPr>
-          <w:b/>
-          <w:highlight w:val="yellow"/>
-          <w:u w:val="single"/>
-        </w:rPr>
-        <w:t xml:space="preserve">with full MPI </w:t>
-      </w:r>
-      <w:r>
-        <w:rPr>
-          <w:b/>
-          <w:highlight w:val="yellow"/>
-          <w:u w:val="single"/>
-        </w:rPr>
-        <w:t xml:space="preserve">(using MKL library distributed with </w:t>
-      </w:r>
-      <w:proofErr w:type="spellStart"/>
-      <w:r>
-        <w:rPr>
-          <w:b/>
-          <w:highlight w:val="yellow"/>
-          <w:u w:val="single"/>
-        </w:rPr>
-        <w:t>oneAPI</w:t>
-      </w:r>
-      <w:proofErr w:type="spellEnd"/>
-      <w:r>
-        <w:rPr>
-          <w:b/>
-          <w:highlight w:val="yellow"/>
-          <w:u w:val="single"/>
-        </w:rPr>
-        <w:t>)</w:t>
-      </w:r>
-    </w:p>
-    <w:p>
-      <w:pPr>
-        <w:spacing w:after="120"/>
-        <w:rPr>
-          <w:bCs/>
-          <w:highlight w:val="yellow"/>
-        </w:rPr>
-      </w:pPr>
-      <w:r>
-        <w:rPr>
-          <w:bCs/>
-          <w:highlight w:val="yellow"/>
-        </w:rPr>
-        <w:t xml:space="preserve">This will build the single processor optimized version of Crunch using the </w:t>
-      </w:r>
-      <w:proofErr w:type="spellStart"/>
-      <w:r>
-        <w:rPr>
-          <w:bCs/>
-          <w:highlight w:val="yellow"/>
-        </w:rPr>
-        <w:t>oneAPI</w:t>
-      </w:r>
-      <w:proofErr w:type="spellEnd"/>
-      <w:r>
-        <w:rPr>
-          <w:bCs/>
-          <w:highlight w:val="yellow"/>
-        </w:rPr>
-        <w:t>-provided MKL library.</w:t>
-      </w:r>
-      <w:r>
-        <w:rPr>
-          <w:bCs/>
-          <w:highlight w:val="yellow"/>
-        </w:rPr>
-        <w:t xml:space="preserve">  This is using “</w:t>
-      </w:r>
-      <w:proofErr w:type="spellStart"/>
-      <w:r>
-        <w:rPr>
-          <w:bCs/>
-          <w:highlight w:val="yellow"/>
-        </w:rPr>
-        <w:t>icx</w:t>
-      </w:r>
-      <w:proofErr w:type="spellEnd"/>
-      <w:r>
-        <w:rPr>
-          <w:bCs/>
-          <w:highlight w:val="yellow"/>
-        </w:rPr>
-        <w:t>” and “</w:t>
-      </w:r>
-      <w:proofErr w:type="spellStart"/>
-      <w:r>
-        <w:rPr>
-          <w:bCs/>
-          <w:highlight w:val="yellow"/>
-        </w:rPr>
-        <w:t>ifx</w:t>
-      </w:r>
-      <w:proofErr w:type="spellEnd"/>
-      <w:r>
-        <w:rPr>
-          <w:bCs/>
-          <w:highlight w:val="yellow"/>
-        </w:rPr>
-        <w:t>”</w:t>
-      </w:r>
-      <w:r>
-        <w:rPr>
-          <w:bCs/>
-          <w:highlight w:val="yellow"/>
-        </w:rPr>
-        <w:t>, but you need to set the MPI wrappers to the new Intel compilers (otherwise it rolls back to the old “</w:t>
-      </w:r>
-      <w:proofErr w:type="spellStart"/>
-      <w:r>
-        <w:rPr>
-          <w:bCs/>
-          <w:highlight w:val="yellow"/>
-        </w:rPr>
-        <w:t>icc</w:t>
-      </w:r>
-      <w:proofErr w:type="spellEnd"/>
-      <w:r>
-        <w:rPr>
-          <w:bCs/>
-          <w:highlight w:val="yellow"/>
-        </w:rPr>
-        <w:t>” and “</w:t>
-      </w:r>
-      <w:proofErr w:type="spellStart"/>
-      <w:r>
-        <w:rPr>
-          <w:bCs/>
-          <w:highlight w:val="yellow"/>
-        </w:rPr>
-        <w:t>ifort</w:t>
-      </w:r>
-      <w:proofErr w:type="spellEnd"/>
-      <w:r>
-        <w:rPr>
-          <w:bCs/>
-          <w:highlight w:val="yellow"/>
-        </w:rPr>
-        <w:t>” (which present some problems).</w:t>
-      </w:r>
-    </w:p>
-    <w:p>
-      <w:pPr>
-        <w:spacing w:after="120"/>
-        <w:rPr>
-          <w:bCs/>
-        </w:rPr>
-      </w:pPr>
-      <w:r>
-        <w:rPr>
-          <w:bCs/>
-          <w:highlight w:val="cyan"/>
-        </w:rPr>
-        <w:t>export I_MPI_CC=</w:t>
-      </w:r>
-      <w:proofErr w:type="spellStart"/>
-      <w:r>
-        <w:rPr>
-          <w:bCs/>
-          <w:highlight w:val="cyan"/>
-        </w:rPr>
-        <w:t>icx</w:t>
-      </w:r>
-      <w:proofErr w:type="spellEnd"/>
-      <w:r>
-        <w:rPr>
-          <w:bCs/>
-          <w:highlight w:val="cyan"/>
-        </w:rPr>
-        <w:t xml:space="preserve"> &amp;&amp; export I_MPI_CXX=</w:t>
-      </w:r>
-      <w:proofErr w:type="spellStart"/>
-      <w:r>
-        <w:rPr>
-          <w:bCs/>
-          <w:highlight w:val="cyan"/>
-        </w:rPr>
-        <w:t>icpx</w:t>
-      </w:r>
-      <w:proofErr w:type="spellEnd"/>
-      <w:r>
-        <w:rPr>
-          <w:bCs/>
-          <w:highlight w:val="cyan"/>
-        </w:rPr>
-        <w:t xml:space="preserve"> &amp;&amp; export I_MPI_F90=</w:t>
-      </w:r>
-      <w:proofErr w:type="spellStart"/>
-      <w:r>
-        <w:rPr>
-          <w:bCs/>
-          <w:highlight w:val="cyan"/>
-        </w:rPr>
-        <w:t>ifx</w:t>
-      </w:r>
-      <w:proofErr w:type="spellEnd"/>
-    </w:p>
-    <w:p>
-      <w:pPr>
-        <w:spacing w:after="120"/>
-      </w:pPr>
-      <w:proofErr w:type="gramStart"/>
-      <w:r>
-        <w:rPr>
-          <w:highlight w:val="yellow"/>
-        </w:rPr>
-        <w:t>./</w:t>
-      </w:r>
-      <w:proofErr w:type="gramEnd"/>
-      <w:r>
-        <w:rPr>
-          <w:highlight w:val="yellow"/>
-        </w:rPr>
-        <w:t>configure  --with-cc=</w:t>
-      </w:r>
-      <w:proofErr w:type="spellStart"/>
-      <w:r>
-        <w:rPr>
-          <w:highlight w:val="yellow"/>
-        </w:rPr>
-        <w:t>mpiicc</w:t>
-      </w:r>
-      <w:proofErr w:type="spellEnd"/>
-      <w:r>
-        <w:rPr>
-          <w:highlight w:val="yellow"/>
-        </w:rPr>
-        <w:t xml:space="preserve">  --with-cxx=</w:t>
-      </w:r>
-      <w:proofErr w:type="spellStart"/>
-      <w:r>
-        <w:rPr>
-          <w:highlight w:val="yellow"/>
-        </w:rPr>
-        <w:t>mpiicpc</w:t>
-      </w:r>
-      <w:proofErr w:type="spellEnd"/>
-      <w:r>
-        <w:rPr>
-          <w:highlight w:val="yellow"/>
-        </w:rPr>
-        <w:t xml:space="preserve">  --with-fc=mpif90  COPTFLAGS=" -g -O3"  FOPTFLAGS=" -g -O3"  CXXOPTFLAGS=" -g -O3"  --with-debugging=0     --with-</w:t>
-      </w:r>
-      <w:proofErr w:type="spellStart"/>
-      <w:r>
-        <w:rPr>
-          <w:highlight w:val="yellow"/>
-        </w:rPr>
-        <w:t>blaslapack</w:t>
-      </w:r>
-      <w:proofErr w:type="spellEnd"/>
-      <w:r>
-        <w:rPr>
-          <w:highlight w:val="yellow"/>
-        </w:rPr>
-        <w:t>-</w:t>
-      </w:r>
-      <w:proofErr w:type="spellStart"/>
-      <w:r>
-        <w:rPr>
-          <w:highlight w:val="yellow"/>
-        </w:rPr>
-        <w:t>dir</w:t>
-      </w:r>
-      <w:proofErr w:type="spellEnd"/>
-      <w:r>
-        <w:rPr>
-          <w:highlight w:val="yellow"/>
-        </w:rPr>
-        <w:t>=/opt/intel/</w:t>
-      </w:r>
-      <w:proofErr w:type="spellStart"/>
-      <w:r>
-        <w:rPr>
-          <w:highlight w:val="yellow"/>
-        </w:rPr>
-        <w:t>oneapi</w:t>
-      </w:r>
-      <w:proofErr w:type="spellEnd"/>
-      <w:r>
-        <w:rPr>
-          <w:highlight w:val="yellow"/>
-        </w:rPr>
-        <w:t>/</w:t>
-      </w:r>
-      <w:proofErr w:type="spellStart"/>
-      <w:r>
-        <w:rPr>
-          <w:highlight w:val="yellow"/>
-        </w:rPr>
-        <w:t>mkl</w:t>
-      </w:r>
-      <w:proofErr w:type="spellEnd"/>
-      <w:r>
-        <w:rPr>
-          <w:highlight w:val="yellow"/>
-        </w:rPr>
-        <w:t xml:space="preserve">  PETSC_ARCH=</w:t>
-      </w:r>
-      <w:proofErr w:type="spellStart"/>
-      <w:r>
-        <w:rPr>
-          <w:highlight w:val="yellow"/>
-        </w:rPr>
-        <w:t>mpi</w:t>
-      </w:r>
-      <w:proofErr w:type="spellEnd"/>
-      <w:r>
-        <w:rPr>
-          <w:highlight w:val="yellow"/>
-        </w:rPr>
-        <w:t>-</w:t>
-      </w:r>
-      <w:proofErr w:type="spellStart"/>
-      <w:r>
-        <w:rPr>
-          <w:highlight w:val="yellow"/>
-        </w:rPr>
-        <w:t>oneAPI</w:t>
-      </w:r>
-      <w:proofErr w:type="spellEnd"/>
-      <w:r>
-        <w:rPr>
-          <w:highlight w:val="yellow"/>
-        </w:rPr>
-        <w:t>-opt</w:t>
-      </w:r>
-    </w:p>
-    <w:p>
-      <w:pPr>
-        <w:spacing w:after="120"/>
-        <w:rPr>
-          <w:b/>
-          <w:highlight w:val="yellow"/>
-          <w:u w:val="single"/>
-        </w:rPr>
-      </w:pPr>
-      <w:r>
-        <w:rPr>
-          <w:b/>
-          <w:highlight w:val="yellow"/>
-          <w:u w:val="single"/>
-        </w:rPr>
-        <w:t xml:space="preserve">Optimized Version using </w:t>
-      </w:r>
-      <w:proofErr w:type="spellStart"/>
-      <w:r>
-        <w:rPr>
-          <w:b/>
-          <w:highlight w:val="yellow"/>
-          <w:u w:val="single"/>
-        </w:rPr>
-        <w:t>oneAPI</w:t>
-      </w:r>
-      <w:proofErr w:type="spellEnd"/>
-      <w:r>
-        <w:rPr>
-          <w:b/>
-          <w:highlight w:val="yellow"/>
-          <w:u w:val="single"/>
-        </w:rPr>
-        <w:t xml:space="preserve"> (using MKL library distributed with </w:t>
-      </w:r>
-      <w:proofErr w:type="spellStart"/>
-      <w:r>
-        <w:rPr>
-          <w:b/>
-          <w:highlight w:val="yellow"/>
-          <w:u w:val="single"/>
-        </w:rPr>
-        <w:t>oneAPI</w:t>
-      </w:r>
-      <w:proofErr w:type="spellEnd"/>
-      <w:r>
-        <w:rPr>
-          <w:b/>
-          <w:highlight w:val="yellow"/>
-          <w:u w:val="single"/>
-        </w:rPr>
-        <w:t>)</w:t>
-      </w:r>
-    </w:p>
-    <w:p>
-      <w:pPr>
-        <w:spacing w:after="120"/>
-        <w:rPr>
-          <w:bCs/>
-          <w:highlight w:val="yellow"/>
-        </w:rPr>
-      </w:pPr>
-      <w:r>
-        <w:rPr>
-          <w:bCs/>
-          <w:highlight w:val="yellow"/>
-        </w:rPr>
-        <w:t xml:space="preserve">This </w:t>
-      </w:r>
-      <w:r>
-        <w:rPr>
-          <w:bCs/>
-        </w:rPr>
-        <w:t xml:space="preserve">can be used to </w:t>
-      </w:r>
-      <w:r>
-        <w:rPr>
-          <w:bCs/>
-          <w:highlight w:val="yellow"/>
-        </w:rPr>
-        <w:t xml:space="preserve">build the single processor optimized version of Crunch using the </w:t>
-      </w:r>
-      <w:proofErr w:type="spellStart"/>
-      <w:r>
-        <w:rPr>
-          <w:bCs/>
-          <w:highlight w:val="yellow"/>
-        </w:rPr>
-        <w:t>oneAPI</w:t>
-      </w:r>
-      <w:proofErr w:type="spellEnd"/>
-      <w:r>
-        <w:rPr>
-          <w:bCs/>
-          <w:highlight w:val="yellow"/>
-        </w:rPr>
-        <w:t>-provided MKL library.</w:t>
-      </w:r>
-    </w:p>
-    <w:p>
-      <w:pPr>
-        <w:spacing w:after="120"/>
-      </w:pPr>
-      <w:proofErr w:type="gramStart"/>
-      <w:r>
-        <w:rPr>
-          <w:highlight w:val="yellow"/>
-        </w:rPr>
-        <w:t>./</w:t>
-      </w:r>
-      <w:proofErr w:type="gramEnd"/>
-      <w:r>
-        <w:rPr>
-          <w:highlight w:val="yellow"/>
-        </w:rPr>
-        <w:t>configure  --with-cc=</w:t>
-      </w:r>
-      <w:proofErr w:type="spellStart"/>
-      <w:r>
-        <w:rPr>
-          <w:highlight w:val="yellow"/>
-        </w:rPr>
-        <w:t>mpiicc</w:t>
-      </w:r>
-      <w:proofErr w:type="spellEnd"/>
-      <w:r>
-        <w:rPr>
-          <w:highlight w:val="yellow"/>
-        </w:rPr>
-        <w:t xml:space="preserve">  --with-cxx=</w:t>
-      </w:r>
-      <w:proofErr w:type="spellStart"/>
-      <w:r>
-        <w:rPr>
-          <w:highlight w:val="yellow"/>
-        </w:rPr>
-        <w:t>mpiicpc</w:t>
-      </w:r>
-      <w:proofErr w:type="spellEnd"/>
-      <w:r>
-        <w:rPr>
-          <w:highlight w:val="yellow"/>
-        </w:rPr>
-        <w:t xml:space="preserve">  --with-fc=mpif90  COPTFLAGS=" -g -O3"  FOPTFLAGS=" -g -O3"  CXXOPTFLAGS=" -g -O3"  --with-debugging=0  --with-</w:t>
-      </w:r>
-      <w:proofErr w:type="spellStart"/>
-      <w:r>
-        <w:rPr>
-          <w:highlight w:val="yellow"/>
-        </w:rPr>
-        <w:t>mpi</w:t>
-      </w:r>
-      <w:proofErr w:type="spellEnd"/>
-      <w:r>
-        <w:rPr>
-          <w:highlight w:val="yellow"/>
-        </w:rPr>
-        <w:t>=0          --with-</w:t>
-      </w:r>
-      <w:proofErr w:type="spellStart"/>
-      <w:r>
-        <w:rPr>
-          <w:highlight w:val="yellow"/>
-        </w:rPr>
-        <w:t>blaslapack</w:t>
-      </w:r>
-      <w:proofErr w:type="spellEnd"/>
-      <w:r>
-        <w:rPr>
-          <w:highlight w:val="yellow"/>
-        </w:rPr>
-        <w:t>-</w:t>
-      </w:r>
-      <w:proofErr w:type="spellStart"/>
-      <w:r>
-        <w:rPr>
-          <w:highlight w:val="yellow"/>
-        </w:rPr>
-        <w:t>dir</w:t>
-      </w:r>
-      <w:proofErr w:type="spellEnd"/>
-      <w:r>
-        <w:rPr>
-          <w:highlight w:val="yellow"/>
-        </w:rPr>
-        <w:t>=/opt/intel/</w:t>
-      </w:r>
-      <w:proofErr w:type="spellStart"/>
-      <w:r>
-        <w:rPr>
-          <w:highlight w:val="yellow"/>
-        </w:rPr>
-        <w:t>oneapi</w:t>
-      </w:r>
-      <w:proofErr w:type="spellEnd"/>
-      <w:r>
-        <w:rPr>
-          <w:highlight w:val="yellow"/>
-        </w:rPr>
-        <w:t>/</w:t>
-      </w:r>
-      <w:proofErr w:type="spellStart"/>
-      <w:r>
-        <w:rPr>
-          <w:highlight w:val="yellow"/>
-        </w:rPr>
-        <w:t>mkl</w:t>
-      </w:r>
-      <w:proofErr w:type="spellEnd"/>
-      <w:r>
-        <w:rPr>
-          <w:highlight w:val="yellow"/>
-        </w:rPr>
-        <w:t xml:space="preserve">  PETSC_ARCH=</w:t>
-      </w:r>
-      <w:proofErr w:type="spellStart"/>
-      <w:r>
-        <w:rPr>
-          <w:highlight w:val="yellow"/>
-        </w:rPr>
-        <w:t>oneAPI</w:t>
-      </w:r>
-      <w:proofErr w:type="spellEnd"/>
-      <w:r>
-        <w:rPr>
-          <w:highlight w:val="yellow"/>
-        </w:rPr>
-        <w:t>-opt</w:t>
-      </w:r>
-    </w:p>
-    <w:p>
-      <w:pPr>
-        <w:spacing w:after="120"/>
-        <w:rPr>
-          <w:b/>
-          <w:u w:val="single"/>
-        </w:rPr>
-      </w:pPr>
-      <w:r>
-        <w:rPr>
-          <w:b/>
-          <w:u w:val="single"/>
-        </w:rPr>
-        <w:t xml:space="preserve">Optimized Version using </w:t>
-      </w:r>
-      <w:proofErr w:type="spellStart"/>
-      <w:r>
-        <w:rPr>
-          <w:b/>
-          <w:u w:val="single"/>
-        </w:rPr>
-        <w:t>oneAPI</w:t>
-      </w:r>
-      <w:proofErr w:type="spellEnd"/>
-      <w:r>
-        <w:rPr>
-          <w:b/>
-          <w:u w:val="single"/>
-        </w:rPr>
-        <w:t xml:space="preserve"> (</w:t>
-      </w:r>
-      <w:r>
-        <w:rPr>
-          <w:b/>
-          <w:u w:val="single"/>
-        </w:rPr>
-        <w:t xml:space="preserve">with </w:t>
-      </w:r>
-      <w:proofErr w:type="spellStart"/>
-      <w:r>
-        <w:rPr>
-          <w:b/>
-          <w:u w:val="single"/>
-        </w:rPr>
-        <w:t>icc</w:t>
-      </w:r>
-      <w:proofErr w:type="spellEnd"/>
-      <w:r>
-        <w:rPr>
-          <w:b/>
-          <w:u w:val="single"/>
-        </w:rPr>
-        <w:t xml:space="preserve"> and </w:t>
-      </w:r>
-      <w:proofErr w:type="spellStart"/>
-      <w:r>
-        <w:rPr>
-          <w:b/>
-          <w:u w:val="single"/>
-        </w:rPr>
-        <w:t>ifort</w:t>
-      </w:r>
-      <w:proofErr w:type="spellEnd"/>
-      <w:r>
-        <w:rPr>
-          <w:b/>
-          <w:u w:val="single"/>
-        </w:rPr>
-        <w:t xml:space="preserve"> instead of </w:t>
-      </w:r>
-      <w:proofErr w:type="spellStart"/>
-      <w:r>
-        <w:rPr>
-          <w:b/>
-          <w:u w:val="single"/>
-        </w:rPr>
-        <w:t>mpiicc</w:t>
-      </w:r>
-      <w:proofErr w:type="spellEnd"/>
-      <w:r>
-        <w:rPr>
-          <w:b/>
-          <w:u w:val="single"/>
-        </w:rPr>
-        <w:t xml:space="preserve"> and mpif90—tends </w:t>
-      </w:r>
-      <w:proofErr w:type="spellStart"/>
-      <w:r>
-        <w:rPr>
-          <w:b/>
-          <w:u w:val="single"/>
-        </w:rPr>
-        <w:t>tp</w:t>
-      </w:r>
-      <w:proofErr w:type="spellEnd"/>
-      <w:r>
-        <w:rPr>
-          <w:b/>
-          <w:u w:val="single"/>
-        </w:rPr>
-        <w:t xml:space="preserve"> be slower</w:t>
-      </w:r>
-      <w:r>
-        <w:rPr>
-          <w:b/>
-          <w:u w:val="single"/>
-        </w:rPr>
-        <w:t>)</w:t>
-      </w:r>
-    </w:p>
-    <w:p>
-      <w:pPr>
-        <w:spacing w:after="120"/>
-        <w:rPr>
-          <w:bCs/>
-        </w:rPr>
-      </w:pPr>
-      <w:r>
-        <w:rPr>
-          <w:bCs/>
-        </w:rPr>
-        <w:t xml:space="preserve">This </w:t>
-      </w:r>
-      <w:r>
-        <w:rPr>
-          <w:bCs/>
-        </w:rPr>
-        <w:t xml:space="preserve">can be used to </w:t>
-      </w:r>
-      <w:r>
-        <w:rPr>
-          <w:bCs/>
-        </w:rPr>
-        <w:t xml:space="preserve">build the single processor optimized version of Crunch using the </w:t>
-      </w:r>
-      <w:proofErr w:type="spellStart"/>
-      <w:r>
-        <w:rPr>
-          <w:bCs/>
-        </w:rPr>
-        <w:t>oneAPI</w:t>
-      </w:r>
-      <w:proofErr w:type="spellEnd"/>
-      <w:r>
-        <w:rPr>
-          <w:bCs/>
-        </w:rPr>
-        <w:t xml:space="preserve">-provided MKL library, but with </w:t>
-      </w:r>
-      <w:proofErr w:type="spellStart"/>
-      <w:r>
-        <w:rPr>
-          <w:bCs/>
-        </w:rPr>
-        <w:t>icc</w:t>
-      </w:r>
-      <w:proofErr w:type="spellEnd"/>
-      <w:r>
-        <w:rPr>
-          <w:bCs/>
-        </w:rPr>
-        <w:t xml:space="preserve"> and </w:t>
-      </w:r>
-      <w:proofErr w:type="spellStart"/>
-      <w:r>
-        <w:rPr>
-          <w:bCs/>
-        </w:rPr>
-        <w:t>ifort</w:t>
-      </w:r>
-      <w:proofErr w:type="spellEnd"/>
-      <w:r>
-        <w:rPr>
-          <w:bCs/>
-        </w:rPr>
-        <w:t xml:space="preserve"> instead of the </w:t>
-      </w:r>
-      <w:proofErr w:type="spellStart"/>
-      <w:r>
-        <w:rPr>
-          <w:bCs/>
-        </w:rPr>
-        <w:t>mpi</w:t>
-      </w:r>
-      <w:proofErr w:type="spellEnd"/>
-      <w:r>
-        <w:rPr>
-          <w:bCs/>
-        </w:rPr>
-        <w:t xml:space="preserve"> versions (tends to be slower).</w:t>
-      </w:r>
-    </w:p>
-    <w:p>
-      <w:pPr>
-        <w:spacing w:after="120"/>
-      </w:pPr>
-      <w:proofErr w:type="gramStart"/>
-      <w:r>
-        <w:t>./</w:t>
-      </w:r>
-      <w:proofErr w:type="gramEnd"/>
-      <w:r>
-        <w:t>configure  --with-cc</w:t>
-      </w:r>
-      <w:r>
-        <w:t>=</w:t>
-      </w:r>
-      <w:proofErr w:type="spellStart"/>
-      <w:r>
-        <w:t>icc</w:t>
-      </w:r>
-      <w:proofErr w:type="spellEnd"/>
-      <w:r>
-        <w:t xml:space="preserve">  --with-cxx=</w:t>
-      </w:r>
-      <w:proofErr w:type="spellStart"/>
-      <w:r>
-        <w:t>icpc</w:t>
-      </w:r>
-      <w:proofErr w:type="spellEnd"/>
-      <w:r>
-        <w:t xml:space="preserve">  --with-fc=</w:t>
-      </w:r>
-      <w:proofErr w:type="spellStart"/>
-      <w:r>
-        <w:t>ifort</w:t>
-      </w:r>
-      <w:proofErr w:type="spellEnd"/>
-      <w:r>
-        <w:t xml:space="preserve">  COPTFLAGS=" -g -O3"  FOPTFLAGS=" -g -O3"  CXXOPTFLAGS=" -g -O3"  --with-debugging=0 </w:t>
-      </w:r>
-      <w:r>
-        <w:t xml:space="preserve"> --with-</w:t>
-      </w:r>
-      <w:proofErr w:type="spellStart"/>
-      <w:r>
-        <w:t>mpi</w:t>
-      </w:r>
-      <w:proofErr w:type="spellEnd"/>
-      <w:r>
-        <w:t xml:space="preserve">=0 </w:t>
-      </w:r>
-      <w:r>
-        <w:t xml:space="preserve"> </w:t>
-      </w:r>
-      <w:r>
-        <w:t xml:space="preserve">        </w:t>
-      </w:r>
-      <w:r>
-        <w:t>--with-</w:t>
-      </w:r>
-      <w:proofErr w:type="spellStart"/>
-      <w:r>
-        <w:t>blaslapack</w:t>
-      </w:r>
-      <w:proofErr w:type="spellEnd"/>
-      <w:r>
-        <w:t>-</w:t>
-      </w:r>
-      <w:proofErr w:type="spellStart"/>
-      <w:r>
-        <w:t>dir</w:t>
-      </w:r>
-      <w:proofErr w:type="spellEnd"/>
-      <w:r>
-        <w:t>=/opt/intel/</w:t>
-      </w:r>
-      <w:proofErr w:type="spellStart"/>
-      <w:r>
-        <w:t>oneapi</w:t>
-      </w:r>
-      <w:proofErr w:type="spellEnd"/>
-      <w:r>
-        <w:t>/</w:t>
-      </w:r>
-      <w:proofErr w:type="spellStart"/>
-      <w:r>
-        <w:t>mkl</w:t>
-      </w:r>
-      <w:proofErr w:type="spellEnd"/>
-      <w:r>
-        <w:t xml:space="preserve">  PETSC_ARCH=</w:t>
-      </w:r>
-      <w:proofErr w:type="spellStart"/>
-      <w:r>
-        <w:t>oneAPI</w:t>
-      </w:r>
-      <w:proofErr w:type="spellEnd"/>
-      <w:r>
-        <w:t>-opt</w:t>
-      </w:r>
-    </w:p>
-    <w:p>
-      <w:pPr>
-        <w:spacing w:after="120"/>
-        <w:rPr>
-          <w:b/>
-          <w:u w:val="single"/>
-        </w:rPr>
-      </w:pPr>
-      <w:r>
-        <w:rPr>
-          <w:b/>
-          <w:u w:val="single"/>
-        </w:rPr>
-        <w:t xml:space="preserve">Optimized Version using </w:t>
-      </w:r>
-      <w:proofErr w:type="spellStart"/>
-      <w:r>
-        <w:rPr>
-          <w:b/>
-          <w:u w:val="single"/>
-        </w:rPr>
-        <w:t>oneAPI</w:t>
-      </w:r>
-      <w:proofErr w:type="spellEnd"/>
-      <w:r>
-        <w:rPr>
-          <w:b/>
-          <w:u w:val="single"/>
-        </w:rPr>
-        <w:t xml:space="preserve"> (</w:t>
-      </w:r>
-      <w:r>
-        <w:rPr>
-          <w:b/>
-          <w:u w:val="single"/>
-        </w:rPr>
-        <w:t>download “</w:t>
-      </w:r>
-      <w:proofErr w:type="spellStart"/>
-      <w:r>
-        <w:rPr>
-          <w:b/>
-          <w:u w:val="single"/>
-        </w:rPr>
-        <w:t>fblaslapack</w:t>
-      </w:r>
-      <w:proofErr w:type="spellEnd"/>
-      <w:r>
-        <w:rPr>
-          <w:b/>
-          <w:u w:val="single"/>
-        </w:rPr>
-        <w:t>”</w:t>
-      </w:r>
-      <w:r>
-        <w:rPr>
-          <w:b/>
-          <w:u w:val="single"/>
-        </w:rPr>
-        <w:t>)</w:t>
-      </w:r>
-    </w:p>
-    <w:p>
-      <w:pPr>
-        <w:spacing w:after="120"/>
-        <w:rPr>
-          <w:bCs/>
-        </w:rPr>
-      </w:pPr>
-      <w:r>
-        <w:rPr>
-          <w:bCs/>
-        </w:rPr>
-        <w:t xml:space="preserve">This </w:t>
-      </w:r>
-      <w:r>
-        <w:rPr>
-          <w:bCs/>
-        </w:rPr>
-        <w:t xml:space="preserve">can be used to </w:t>
-      </w:r>
-      <w:r>
-        <w:rPr>
-          <w:bCs/>
-        </w:rPr>
-        <w:t>build the single processor optimized version of Crunch</w:t>
-      </w:r>
-      <w:r>
-        <w:rPr>
-          <w:bCs/>
-        </w:rPr>
-        <w:t xml:space="preserve"> with a download of “</w:t>
-      </w:r>
-      <w:proofErr w:type="spellStart"/>
-      <w:r>
-        <w:rPr>
-          <w:bCs/>
-        </w:rPr>
-        <w:t>blaslapack</w:t>
-      </w:r>
-      <w:proofErr w:type="spellEnd"/>
-      <w:r>
-        <w:rPr>
-          <w:bCs/>
-        </w:rPr>
-        <w:t>”.</w:t>
-      </w:r>
-    </w:p>
-    <w:p>
-      <w:pPr>
-        <w:spacing w:after="120"/>
-      </w:pPr>
-      <w:proofErr w:type="gramStart"/>
-      <w:r>
-        <w:t>./</w:t>
-      </w:r>
-      <w:proofErr w:type="gramEnd"/>
-      <w:r>
-        <w:t>configure  --with-cc</w:t>
-      </w:r>
-      <w:r>
-        <w:t>=</w:t>
-      </w:r>
-      <w:proofErr w:type="spellStart"/>
-      <w:r>
-        <w:t>mpiicc</w:t>
-      </w:r>
-      <w:proofErr w:type="spellEnd"/>
-      <w:r>
-        <w:t xml:space="preserve">  --with-cxx=</w:t>
-      </w:r>
-      <w:proofErr w:type="spellStart"/>
-      <w:r>
-        <w:t>mpi</w:t>
-      </w:r>
-      <w:r>
-        <w:t>icpc</w:t>
-      </w:r>
-      <w:proofErr w:type="spellEnd"/>
-      <w:r>
-        <w:t xml:space="preserve">  --with-fc=</w:t>
-      </w:r>
-      <w:r>
-        <w:t>mpif90</w:t>
-      </w:r>
-      <w:r>
-        <w:t xml:space="preserve">  COPTFLAGS=" -g -O3"  </w:t>
-      </w:r>
-      <w:r>
-        <w:t xml:space="preserve">FOPTFLAGS=" -g -O3"  CXXOPTFLAGS=" -g -O3"  --with-debugging=0 </w:t>
-      </w:r>
-      <w:r>
-        <w:t xml:space="preserve"> --with-</w:t>
-      </w:r>
-      <w:proofErr w:type="spellStart"/>
-      <w:r>
-        <w:t>mpi</w:t>
-      </w:r>
-      <w:proofErr w:type="spellEnd"/>
-      <w:r>
-        <w:t xml:space="preserve">=0 </w:t>
-      </w:r>
-      <w:r>
-        <w:t xml:space="preserve"> </w:t>
-      </w:r>
-      <w:r>
-        <w:t xml:space="preserve">        </w:t>
-      </w:r>
-      <w:r>
-        <w:t>--download-</w:t>
-      </w:r>
-      <w:proofErr w:type="spellStart"/>
-      <w:r>
-        <w:t>fblaslapack</w:t>
-      </w:r>
-      <w:proofErr w:type="spellEnd"/>
-      <w:r>
-        <w:t xml:space="preserve">  PETSC_ARCH=</w:t>
-      </w:r>
-      <w:proofErr w:type="spellStart"/>
-      <w:r>
-        <w:t>oneAPI</w:t>
-      </w:r>
-      <w:proofErr w:type="spellEnd"/>
-      <w:r>
-        <w:t>-opt</w:t>
-      </w:r>
-    </w:p>
-    <w:p>
-      <w:pPr>
-        <w:spacing w:after="120"/>
-        <w:rPr>
-          <w:b/>
-          <w:u w:val="single"/>
-        </w:rPr>
-      </w:pPr>
-      <w:r>
-        <w:rPr>
-          <w:b/>
-          <w:u w:val="single"/>
-        </w:rPr>
-        <w:t>Debug</w:t>
-      </w:r>
-      <w:r>
-        <w:rPr>
-          <w:b/>
-          <w:u w:val="single"/>
-        </w:rPr>
-        <w:t xml:space="preserve"> Version using </w:t>
-      </w:r>
-      <w:proofErr w:type="spellStart"/>
-      <w:r>
-        <w:rPr>
-          <w:b/>
-          <w:u w:val="single"/>
-        </w:rPr>
-        <w:t>oneAPI</w:t>
-      </w:r>
-      <w:proofErr w:type="spellEnd"/>
-      <w:r>
-        <w:rPr>
-          <w:b/>
-          <w:u w:val="single"/>
-        </w:rPr>
-        <w:t xml:space="preserve"> (using MKL library distributed with </w:t>
-      </w:r>
-      <w:proofErr w:type="spellStart"/>
-      <w:r>
-        <w:rPr>
-          <w:b/>
-          <w:u w:val="single"/>
-        </w:rPr>
-        <w:t>oneAPI</w:t>
-      </w:r>
-      <w:proofErr w:type="spellEnd"/>
-      <w:r>
-        <w:rPr>
-          <w:b/>
-          <w:u w:val="single"/>
-        </w:rPr>
-        <w:t>)</w:t>
-      </w:r>
-    </w:p>
-    <w:p>
-      <w:pPr>
-        <w:spacing w:after="120"/>
-        <w:rPr>
-          <w:bCs/>
-        </w:rPr>
-      </w:pPr>
-      <w:r>
-        <w:rPr>
-          <w:bCs/>
-        </w:rPr>
-        <w:t xml:space="preserve">This </w:t>
-      </w:r>
-      <w:r>
-        <w:rPr>
-          <w:bCs/>
-        </w:rPr>
-        <w:t>can be used to</w:t>
-      </w:r>
-      <w:r>
-        <w:rPr>
-          <w:bCs/>
-        </w:rPr>
-        <w:t xml:space="preserve"> build the single processor optimized version of Crunch. </w:t>
-      </w:r>
-    </w:p>
-    <w:p>
-      <w:pPr>
-        <w:spacing w:after="120"/>
-      </w:pPr>
-      <w:proofErr w:type="gramStart"/>
-      <w:r>
-        <w:lastRenderedPageBreak/>
         <w:t>./</w:t>
       </w:r>
       <w:proofErr w:type="gramEnd"/>

</xml_diff>